<commit_message>
CAMBIOS EN VISION Y REQUISITOS
</commit_message>
<xml_diff>
--- a/ITER1/ARTEFACTOS/1_Visión.docx
+++ b/ITER1/ARTEFACTOS/1_Visión.docx
@@ -4,7 +4,7 @@
   <w:body>
     <w:p>
       <w:pPr>
-        <w:pStyle w:val="Ttulo1"/>
+        <w:pStyle w:val="Heading1"/>
         <w:jc w:val="both"/>
       </w:pPr>
       <w:bookmarkStart w:id="0" w:name="_Toc527976019"/>
@@ -18,7 +18,7 @@
     </w:p>
     <w:p>
       <w:pPr>
-        <w:pStyle w:val="Ttulo2"/>
+        <w:pStyle w:val="Heading2"/>
       </w:pPr>
       <w:bookmarkStart w:id="1" w:name="_Toc527976020"/>
       <w:r>
@@ -126,7 +126,7 @@
     </w:p>
     <w:p>
       <w:pPr>
-        <w:pStyle w:val="Ttulo2"/>
+        <w:pStyle w:val="Heading2"/>
         <w:jc w:val="both"/>
       </w:pPr>
       <w:bookmarkStart w:id="2" w:name="_Toc527976021"/>
@@ -145,7 +145,7 @@
     </w:p>
     <w:p>
       <w:pPr>
-        <w:pStyle w:val="Prrafodelista"/>
+        <w:pStyle w:val="ListParagraph"/>
         <w:numPr>
           <w:ilvl w:val="0"/>
           <w:numId w:val="2"/>
@@ -164,7 +164,7 @@
     </w:p>
     <w:p>
       <w:pPr>
-        <w:pStyle w:val="Prrafodelista"/>
+        <w:pStyle w:val="ListParagraph"/>
         <w:numPr>
           <w:ilvl w:val="0"/>
           <w:numId w:val="2"/>
@@ -183,7 +183,7 @@
     </w:p>
     <w:p>
       <w:pPr>
-        <w:pStyle w:val="Prrafodelista"/>
+        <w:pStyle w:val="ListParagraph"/>
         <w:numPr>
           <w:ilvl w:val="1"/>
           <w:numId w:val="2"/>
@@ -220,7 +220,7 @@
     </w:p>
     <w:p>
       <w:pPr>
-        <w:pStyle w:val="Prrafodelista"/>
+        <w:pStyle w:val="ListParagraph"/>
         <w:numPr>
           <w:ilvl w:val="1"/>
           <w:numId w:val="2"/>
@@ -242,7 +242,7 @@
     </w:p>
     <w:p>
       <w:pPr>
-        <w:pStyle w:val="Prrafodelista"/>
+        <w:pStyle w:val="ListParagraph"/>
         <w:numPr>
           <w:ilvl w:val="0"/>
           <w:numId w:val="2"/>
@@ -315,7 +315,7 @@
     </w:p>
     <w:p>
       <w:pPr>
-        <w:pStyle w:val="Prrafodelista"/>
+        <w:pStyle w:val="ListParagraph"/>
         <w:numPr>
           <w:ilvl w:val="0"/>
           <w:numId w:val="2"/>
@@ -334,7 +334,7 @@
     </w:p>
     <w:p>
       <w:pPr>
-        <w:pStyle w:val="Prrafodelista"/>
+        <w:pStyle w:val="ListParagraph"/>
         <w:jc w:val="both"/>
       </w:pPr>
       <w:bookmarkStart w:id="3" w:name="OLE_LINK119"/>
@@ -347,7 +347,7 @@
     <w:bookmarkEnd w:id="4"/>
     <w:p>
       <w:pPr>
-        <w:pStyle w:val="Prrafodelista"/>
+        <w:pStyle w:val="ListParagraph"/>
         <w:numPr>
           <w:ilvl w:val="0"/>
           <w:numId w:val="2"/>
@@ -392,7 +392,7 @@
     </w:p>
     <w:p>
       <w:pPr>
-        <w:pStyle w:val="Prrafodelista"/>
+        <w:pStyle w:val="ListParagraph"/>
         <w:numPr>
           <w:ilvl w:val="1"/>
           <w:numId w:val="2"/>
@@ -405,7 +405,7 @@
     </w:p>
     <w:p>
       <w:pPr>
-        <w:pStyle w:val="Prrafodelista"/>
+        <w:pStyle w:val="ListParagraph"/>
         <w:numPr>
           <w:ilvl w:val="1"/>
           <w:numId w:val="2"/>
@@ -437,7 +437,7 @@
     </w:p>
     <w:p>
       <w:pPr>
-        <w:pStyle w:val="Prrafodelista"/>
+        <w:pStyle w:val="ListParagraph"/>
         <w:numPr>
           <w:ilvl w:val="1"/>
           <w:numId w:val="2"/>
@@ -459,7 +459,7 @@
     </w:p>
     <w:p>
       <w:pPr>
-        <w:pStyle w:val="Prrafodelista"/>
+        <w:pStyle w:val="ListParagraph"/>
         <w:numPr>
           <w:ilvl w:val="0"/>
           <w:numId w:val="2"/>
@@ -489,7 +489,7 @@
     </w:p>
     <w:p>
       <w:pPr>
-        <w:pStyle w:val="Prrafodelista"/>
+        <w:pStyle w:val="ListParagraph"/>
         <w:numPr>
           <w:ilvl w:val="1"/>
           <w:numId w:val="3"/>
@@ -520,7 +520,7 @@
     </w:p>
     <w:p>
       <w:pPr>
-        <w:pStyle w:val="Prrafodelista"/>
+        <w:pStyle w:val="ListParagraph"/>
         <w:numPr>
           <w:ilvl w:val="1"/>
           <w:numId w:val="3"/>
@@ -543,7 +543,7 @@
     <w:bookmarkEnd w:id="10"/>
     <w:p>
       <w:pPr>
-        <w:pStyle w:val="Prrafodelista"/>
+        <w:pStyle w:val="ListParagraph"/>
         <w:numPr>
           <w:ilvl w:val="1"/>
           <w:numId w:val="3"/>
@@ -572,7 +572,7 @@
     </w:p>
     <w:p>
       <w:pPr>
-        <w:pStyle w:val="Prrafodelista"/>
+        <w:pStyle w:val="ListParagraph"/>
         <w:numPr>
           <w:ilvl w:val="1"/>
           <w:numId w:val="3"/>
@@ -591,7 +591,7 @@
     </w:p>
     <w:p>
       <w:pPr>
-        <w:pStyle w:val="Prrafodelista"/>
+        <w:pStyle w:val="ListParagraph"/>
         <w:numPr>
           <w:ilvl w:val="1"/>
           <w:numId w:val="3"/>
@@ -610,7 +610,7 @@
     </w:p>
     <w:p>
       <w:pPr>
-        <w:pStyle w:val="Prrafodelista"/>
+        <w:pStyle w:val="ListParagraph"/>
         <w:numPr>
           <w:ilvl w:val="0"/>
           <w:numId w:val="3"/>
@@ -638,7 +638,7 @@
     </w:p>
     <w:p>
       <w:pPr>
-        <w:pStyle w:val="Prrafodelista"/>
+        <w:pStyle w:val="ListParagraph"/>
         <w:numPr>
           <w:ilvl w:val="1"/>
           <w:numId w:val="3"/>
@@ -657,7 +657,7 @@
     </w:p>
     <w:p>
       <w:pPr>
-        <w:pStyle w:val="Prrafodelista"/>
+        <w:pStyle w:val="ListParagraph"/>
         <w:numPr>
           <w:ilvl w:val="1"/>
           <w:numId w:val="3"/>
@@ -676,7 +676,7 @@
     </w:p>
     <w:p>
       <w:pPr>
-        <w:pStyle w:val="Prrafodelista"/>
+        <w:pStyle w:val="ListParagraph"/>
         <w:numPr>
           <w:ilvl w:val="1"/>
           <w:numId w:val="3"/>
@@ -701,14 +701,14 @@
     </w:p>
     <w:p>
       <w:pPr>
-        <w:pStyle w:val="Prrafodelista"/>
+        <w:pStyle w:val="ListParagraph"/>
         <w:ind w:left="1440"/>
         <w:jc w:val="both"/>
       </w:pPr>
     </w:p>
     <w:p>
       <w:pPr>
-        <w:pStyle w:val="Prrafodelista"/>
+        <w:pStyle w:val="ListParagraph"/>
         <w:numPr>
           <w:ilvl w:val="1"/>
           <w:numId w:val="3"/>
@@ -727,7 +727,7 @@
     </w:p>
     <w:p>
       <w:pPr>
-        <w:pStyle w:val="Prrafodelista"/>
+        <w:pStyle w:val="ListParagraph"/>
         <w:numPr>
           <w:ilvl w:val="1"/>
           <w:numId w:val="3"/>
@@ -746,14 +746,14 @@
     </w:p>
     <w:p>
       <w:pPr>
-        <w:pStyle w:val="Prrafodelista"/>
+        <w:pStyle w:val="ListParagraph"/>
         <w:ind w:left="1440"/>
         <w:jc w:val="both"/>
       </w:pPr>
     </w:p>
     <w:p>
       <w:pPr>
-        <w:pStyle w:val="Prrafodelista"/>
+        <w:pStyle w:val="ListParagraph"/>
         <w:numPr>
           <w:ilvl w:val="0"/>
           <w:numId w:val="3"/>
@@ -781,7 +781,7 @@
     </w:p>
     <w:p>
       <w:pPr>
-        <w:pStyle w:val="Prrafodelista"/>
+        <w:pStyle w:val="ListParagraph"/>
         <w:numPr>
           <w:ilvl w:val="1"/>
           <w:numId w:val="3"/>
@@ -800,7 +800,7 @@
     </w:p>
     <w:p>
       <w:pPr>
-        <w:pStyle w:val="Prrafodelista"/>
+        <w:pStyle w:val="ListParagraph"/>
         <w:numPr>
           <w:ilvl w:val="1"/>
           <w:numId w:val="3"/>
@@ -819,7 +819,7 @@
     </w:p>
     <w:p>
       <w:pPr>
-        <w:pStyle w:val="Prrafodelista"/>
+        <w:pStyle w:val="ListParagraph"/>
         <w:numPr>
           <w:ilvl w:val="1"/>
           <w:numId w:val="3"/>
@@ -838,7 +838,7 @@
     </w:p>
     <w:p>
       <w:pPr>
-        <w:pStyle w:val="Ttulo2"/>
+        <w:pStyle w:val="Heading2"/>
         <w:jc w:val="both"/>
       </w:pPr>
       <w:bookmarkStart w:id="13" w:name="_Toc527976022"/>
@@ -950,7 +950,7 @@
     </w:p>
     <w:p>
       <w:pPr>
-        <w:pStyle w:val="Ttulo2"/>
+        <w:pStyle w:val="Heading2"/>
         <w:jc w:val="both"/>
       </w:pPr>
       <w:bookmarkStart w:id="14" w:name="_Toc527976023"/>
@@ -968,20 +968,12 @@
         <w:jc w:val="both"/>
       </w:pPr>
       <w:r>
-        <w:t xml:space="preserve">Proponemos a la empresa tres posibles soluciones con un distinto coste cada una para que de este modo el cliente tenga una variedad de opciones entre las que elegir la función de su presupuesto y del valor que </w:t>
-      </w:r>
-      <w:proofErr w:type="spellStart"/>
-      <w:r>
-        <w:t>de</w:t>
-      </w:r>
-      <w:proofErr w:type="spellEnd"/>
-      <w:r>
-        <w:t xml:space="preserve"> a los beneficios que cada una de las propuestas proporcionará a la compañía. Se incluyen también unas características comunes a todas estas soluciones.</w:t>
-      </w:r>
-    </w:p>
-    <w:p>
-      <w:pPr>
-        <w:pStyle w:val="Ttulo3"/>
+        <w:t>Proponemos a la empresa tres posibles soluciones con un distinto coste cada una para que de este modo el cliente tenga una variedad de opciones entre las que elegir la función de su presupuesto y del valor que de a los beneficios que cada una de las propuestas proporcionará a la compañía. Se incluyen también unas características comunes a todas estas soluciones.</w:t>
+      </w:r>
+    </w:p>
+    <w:p>
+      <w:pPr>
+        <w:pStyle w:val="Heading3"/>
         <w:jc w:val="both"/>
       </w:pPr>
       <w:bookmarkStart w:id="17" w:name="_Toc527976024"/>
@@ -1198,10 +1190,66 @@
       <w:r>
         <w:t>del</w:t>
       </w:r>
+      <w:r>
+        <w:t xml:space="preserve"> envío de las facturas, no obstante, en las soluciones de mayor coste se expone la posibilidad de instalar un sistema tal que en un futuro pudiera incluir esto a través de una página web de la empresa.</w:t>
+      </w:r>
+    </w:p>
+    <w:p>
+      <w:pPr>
+        <w:jc w:val="both"/>
+      </w:pPr>
+      <w:r>
+        <w:lastRenderedPageBreak/>
+        <w:t xml:space="preserve">La comunicación de los pedidos a los </w:t>
+      </w:r>
+      <w:r>
+        <w:rPr>
+          <w:b/>
+        </w:rPr>
+        <w:t>proveedores</w:t>
+      </w:r>
+      <w:r>
+        <w:t xml:space="preserve"> se realizará mediante correo electrónico, existirá un </w:t>
+      </w:r>
+      <w:proofErr w:type="spellStart"/>
+      <w:r>
+        <w:t>daemon</w:t>
+      </w:r>
+      <w:proofErr w:type="spellEnd"/>
+      <w:r>
+        <w:t xml:space="preserve"> que revise si existen nuevos </w:t>
+      </w:r>
+      <w:r>
+        <w:rPr>
+          <w:b/>
+        </w:rPr>
+        <w:t>pedidos</w:t>
+      </w:r>
+      <w:r>
+        <w:t xml:space="preserve"> listos para enviar ya sean creados por el propio sistema o creados por los </w:t>
+      </w:r>
+      <w:r>
+        <w:rPr>
+          <w:b/>
+        </w:rPr>
+        <w:t>responsables de almacén</w:t>
+      </w:r>
+      <w:r>
+        <w:t xml:space="preserve"> y los enviará a los </w:t>
+      </w:r>
+      <w:r>
+        <w:rPr>
+          <w:b/>
+        </w:rPr>
+        <w:t>proveedores</w:t>
+      </w:r>
+      <w:r>
+        <w:t xml:space="preserve"> los cuales no serán actores del sistema</w:t>
+      </w:r>
       <w:bookmarkStart w:id="20" w:name="_GoBack"/>
       <w:bookmarkEnd w:id="20"/>
       <w:r>
-        <w:t xml:space="preserve"> envío de las facturas, no obstante, en las soluciones de mayor coste se expone la posibilidad de instalar un sistema tal que en un futuro pudiera incluir esto a través de una página web de la empresa.</w:t>
+        <w:t>.</w:t>
       </w:r>
     </w:p>
     <w:p>
@@ -1227,7 +1275,7 @@
     </w:p>
     <w:p>
       <w:pPr>
-        <w:pStyle w:val="Ttulo3"/>
+        <w:pStyle w:val="Heading3"/>
         <w:jc w:val="both"/>
       </w:pPr>
       <w:bookmarkStart w:id="21" w:name="_Toc527976025"/>
@@ -1303,7 +1351,7 @@
     </w:p>
     <w:p>
       <w:pPr>
-        <w:pStyle w:val="Ttulo3"/>
+        <w:pStyle w:val="Heading3"/>
         <w:jc w:val="both"/>
       </w:pPr>
       <w:bookmarkStart w:id="24" w:name="_Toc527976026"/>
@@ -1381,121 +1429,108 @@
         <w:jc w:val="both"/>
       </w:pPr>
       <w:r>
-        <w:t xml:space="preserve">Dicha página sería realizada en html5 pues con él es fácil realizar interfaces funcionales y recoger datos mediante formularios, CSS3 para adecuar el diseño de esta a los estándares de Google Material </w:t>
+        <w:t>Dicha página sería realizada en html5 pues con él es fácil realizar interfaces funcionales y recoger datos mediante formularios, CSS3 para adecuar el diseño de esta a los estándares de Google Material Design. Mediante JavaScript serían realizadas las animaciones y cualquier tipo de cálculo que pudiera hacer falta realizar en los equipos cliente.</w:t>
+      </w:r>
+    </w:p>
+    <w:p>
+      <w:pPr>
+        <w:jc w:val="both"/>
+      </w:pPr>
+      <w:r>
+        <w:t xml:space="preserve">La gran ventaja de crear un servidor apache para una página web es que esta estará abierta a los </w:t>
+      </w:r>
+      <w:r>
+        <w:rPr>
+          <w:b/>
+        </w:rPr>
+        <w:t>clientes</w:t>
+      </w:r>
+      <w:r>
+        <w:t xml:space="preserve"> de modo que podrán comunicarse a través de ella con la empresa lo cual dará una mejor imagen a la misma, así como la </w:t>
+      </w:r>
+      <w:r>
+        <w:lastRenderedPageBreak/>
+        <w:t xml:space="preserve">permitirá centralizar mejor la información que maneja y el entrono de trabajo. En esta solución y también el la solución 3, los </w:t>
+      </w:r>
+      <w:r>
+        <w:rPr>
+          <w:b/>
+        </w:rPr>
+        <w:t>clientes</w:t>
+      </w:r>
+      <w:r>
+        <w:t xml:space="preserve"> serán un actor más para el sistema pues podrán realizar acciones en él y lanzar sus propios casos de uso.</w:t>
+      </w:r>
+    </w:p>
+    <w:p>
+      <w:pPr>
+        <w:pStyle w:val="Heading3"/>
+        <w:jc w:val="both"/>
+      </w:pPr>
+      <w:bookmarkStart w:id="29" w:name="_Toc527976027"/>
+      <w:r>
+        <w:t>Solución 3 – Coste alto.</w:t>
+      </w:r>
+      <w:bookmarkEnd w:id="29"/>
+    </w:p>
+    <w:p>
+      <w:pPr>
+        <w:jc w:val="both"/>
+      </w:pPr>
+      <w:r>
+        <w:t xml:space="preserve">En esta implementación la aplicación móvil será realizada de forma nativa a la plataforma destino. Es decir, se harán dos aplicaciones con una misma funcionalidad, una para Android y otra para iOS. Esto permitirá utilizar </w:t>
+      </w:r>
+    </w:p>
+    <w:p>
+      <w:pPr>
+        <w:jc w:val="both"/>
+      </w:pPr>
+    </w:p>
+    <w:p>
+      <w:pPr>
+        <w:jc w:val="both"/>
+      </w:pPr>
+      <w:r>
+        <w:t xml:space="preserve">características exclusivas de cada plataforma como </w:t>
       </w:r>
       <w:proofErr w:type="spellStart"/>
       <w:r>
-        <w:t>Design</w:t>
+        <w:t>Siri</w:t>
       </w:r>
       <w:proofErr w:type="spellEnd"/>
       <w:r>
-        <w:t>. Mediante JavaScript serían realizadas las animaciones y cualquier tipo de cálculo que pudiera hacer falta realizar en los equipos cliente.</w:t>
-      </w:r>
-    </w:p>
-    <w:p>
-      <w:pPr>
-        <w:jc w:val="both"/>
-      </w:pPr>
-      <w:r>
-        <w:t xml:space="preserve">La gran ventaja de crear un servidor apache para una página web es que esta estará abierta a los </w:t>
-      </w:r>
-      <w:r>
-        <w:rPr>
-          <w:b/>
-        </w:rPr>
-        <w:t>clientes</w:t>
-      </w:r>
-      <w:r>
-        <w:t xml:space="preserve"> de modo que podrán comunicarse a través de ella con la empresa lo cual dará una mejor imagen a la misma, así como la permitirá centralizar mejor la información que maneja y el </w:t>
+        <w:t xml:space="preserve"> y </w:t>
       </w:r>
       <w:proofErr w:type="spellStart"/>
       <w:r>
-        <w:t>entrono</w:t>
+        <w:t>Shortcuts</w:t>
       </w:r>
       <w:proofErr w:type="spellEnd"/>
       <w:r>
-        <w:t xml:space="preserve"> de trabajo. En esta solución y también </w:t>
+        <w:t xml:space="preserve"> en iOS y Google </w:t>
       </w:r>
       <w:proofErr w:type="spellStart"/>
       <w:r>
-        <w:t>el la</w:t>
+        <w:t>Asistant</w:t>
       </w:r>
       <w:proofErr w:type="spellEnd"/>
       <w:r>
-        <w:t xml:space="preserve"> solución 3, los </w:t>
-      </w:r>
-      <w:r>
-        <w:rPr>
-          <w:b/>
-        </w:rPr>
-        <w:t>clientes</w:t>
-      </w:r>
-      <w:r>
-        <w:t xml:space="preserve"> serán un actor más para el sistema pues podrán realizar acciones en él y lanzar sus propios casos de uso.</w:t>
-      </w:r>
-    </w:p>
-    <w:p>
-      <w:pPr>
-        <w:pStyle w:val="Ttulo3"/>
-        <w:jc w:val="both"/>
-      </w:pPr>
-      <w:bookmarkStart w:id="29" w:name="_Toc527976027"/>
-      <w:r>
-        <w:lastRenderedPageBreak/>
-        <w:t>Solución 3 – Coste alto.</w:t>
-      </w:r>
-      <w:bookmarkEnd w:id="29"/>
-    </w:p>
-    <w:p>
-      <w:pPr>
-        <w:jc w:val="both"/>
-      </w:pPr>
-      <w:r>
-        <w:t xml:space="preserve">En esta implementación la aplicación móvil será realizada de forma nativa a la plataforma destino. Es decir, se harán dos aplicaciones con una misma funcionalidad, una para Android y otra para iOS. Esto permitirá utilizar </w:t>
-      </w:r>
-    </w:p>
-    <w:p>
-      <w:pPr>
-        <w:jc w:val="both"/>
-      </w:pPr>
-    </w:p>
-    <w:p>
-      <w:pPr>
-        <w:jc w:val="both"/>
-      </w:pPr>
-      <w:r>
-        <w:t xml:space="preserve">características exclusivas de cada plataforma como Siri y </w:t>
+        <w:t xml:space="preserve"> en Android buscando mejorar de este modo la experiencia de los usuarios de la aplicación.</w:t>
+      </w:r>
+    </w:p>
+    <w:p>
+      <w:pPr>
+        <w:jc w:val="both"/>
+      </w:pPr>
+      <w:r>
+        <w:t xml:space="preserve">En esta solución se hará un portado extendido de los datos a la nueva base de dato de </w:t>
       </w:r>
       <w:proofErr w:type="spellStart"/>
       <w:r>
-        <w:t>Shortcuts</w:t>
+        <w:t>postgresSQL</w:t>
       </w:r>
       <w:proofErr w:type="spellEnd"/>
       <w:r>
-        <w:t xml:space="preserve"> en iOS y Google </w:t>
-      </w:r>
-      <w:proofErr w:type="spellStart"/>
-      <w:r>
-        <w:t>Asistant</w:t>
-      </w:r>
-      <w:proofErr w:type="spellEnd"/>
-      <w:r>
-        <w:t xml:space="preserve"> en Android buscando mejorar de este modo la experiencia de los usuarios de la aplicación.</w:t>
-      </w:r>
-    </w:p>
-    <w:p>
-      <w:pPr>
-        <w:jc w:val="both"/>
-      </w:pPr>
-      <w:r>
-        <w:t xml:space="preserve">En esta solución se hará un portado extendido de los datos a la nueva base de dato de </w:t>
-      </w:r>
-      <w:proofErr w:type="spellStart"/>
-      <w:r>
-        <w:t>postgresSQL</w:t>
-      </w:r>
-      <w:proofErr w:type="spellEnd"/>
-      <w:r>
         <w:t>, este portado extendido comprende incluir todos los datos que hasta ahora tenía la empresa y no solo los mínimos para empezar a funcionar.</w:t>
       </w:r>
     </w:p>
@@ -1509,7 +1544,7 @@
     </w:p>
     <w:p>
       <w:pPr>
-        <w:pStyle w:val="Ttulo3"/>
+        <w:pStyle w:val="Heading3"/>
         <w:jc w:val="both"/>
       </w:pPr>
       <w:bookmarkStart w:id="30" w:name="_Toc527976028"/>
@@ -1565,7 +1600,7 @@
     </w:p>
     <w:p>
       <w:pPr>
-        <w:pStyle w:val="Ttulo2"/>
+        <w:pStyle w:val="Heading2"/>
         <w:jc w:val="both"/>
       </w:pPr>
       <w:bookmarkStart w:id="31" w:name="_Toc527976029"/>
@@ -1579,7 +1614,7 @@
     </w:p>
     <w:p>
       <w:pPr>
-        <w:pStyle w:val="Ttulo3"/>
+        <w:pStyle w:val="Heading3"/>
         <w:jc w:val="both"/>
       </w:pPr>
       <w:bookmarkStart w:id="32" w:name="_Toc527976030"/>
@@ -1651,7 +1686,7 @@
     </w:p>
     <w:p>
       <w:pPr>
-        <w:pStyle w:val="Ttulo3"/>
+        <w:pStyle w:val="Heading3"/>
         <w:jc w:val="both"/>
       </w:pPr>
       <w:bookmarkStart w:id="33" w:name="_Toc527976031"/>
@@ -1802,7 +1837,7 @@
 <w:hdr xmlns:wpc="http://schemas.microsoft.com/office/word/2010/wordprocessingCanvas" xmlns:cx="http://schemas.microsoft.com/office/drawing/2014/chartex" xmlns:cx1="http://schemas.microsoft.com/office/drawing/2015/9/8/chartex" xmlns:cx2="http://schemas.microsoft.com/office/drawing/2015/10/21/chartex" xmlns:cx3="http://schemas.microsoft.com/office/drawing/2016/5/9/chartex" xmlns:cx4="http://schemas.microsoft.com/office/drawing/2016/5/10/chartex" xmlns:cx5="http://schemas.microsoft.com/office/drawing/2016/5/11/chartex" xmlns:cx6="http://schemas.microsoft.com/office/drawing/2016/5/12/chartex" xmlns:cx7="http://schemas.microsoft.com/office/drawing/2016/5/13/chartex" xmlns:cx8="http://schemas.microsoft.com/office/drawing/2016/5/14/chartex" xmlns:mc="http://schemas.openxmlformats.org/markup-compatibility/2006" xmlns:aink="http://schemas.microsoft.com/office/drawing/2016/ink" xmlns:am3d="http://schemas.microsoft.com/office/drawing/2017/model3d" xmlns:o="urn:schemas-microsoft-com:office:office" xmlns:r="http://schemas.openxmlformats.org/officeDocument/2006/relationships" xmlns:m="http://schemas.openxmlformats.org/officeDocument/2006/math" xmlns:v="urn:schemas-microsoft-com:vml" xmlns:wp14="http://schemas.microsoft.com/office/word/2010/wordprocessingDrawing" xmlns:wp="http://schemas.openxmlformats.org/drawingml/2006/wordprocessingDrawing" xmlns:w10="urn:schemas-microsoft-com:office:word" xmlns:w="http://schemas.openxmlformats.org/wordprocessingml/2006/main" xmlns:w14="http://schemas.microsoft.com/office/word/2010/wordml" xmlns:w15="http://schemas.microsoft.com/office/word/2012/wordml" xmlns:w16cid="http://schemas.microsoft.com/office/word/2016/wordml/cid" xmlns:w16se="http://schemas.microsoft.com/office/word/2015/wordml/symex" xmlns:wpg="http://schemas.microsoft.com/office/word/2010/wordprocessingGroup" xmlns:wpi="http://schemas.microsoft.com/office/word/2010/wordprocessingInk" xmlns:wne="http://schemas.microsoft.com/office/word/2006/wordml" xmlns:wps="http://schemas.microsoft.com/office/word/2010/wordprocessingShape" mc:Ignorable="w14 w15 w16se w16cid wp14">
   <w:p>
     <w:pPr>
-      <w:pStyle w:val="Piedepgina"/>
+      <w:pStyle w:val="Footer"/>
     </w:pPr>
     <w:r>
       <w:t>Juan Casado Ballesteros</w:t>
@@ -1810,7 +1845,7 @@
   </w:p>
   <w:p>
     <w:pPr>
-      <w:pStyle w:val="Piedepgina"/>
+      <w:pStyle w:val="Footer"/>
     </w:pPr>
     <w:r>
       <w:t>Miguel Ángel Losada Fernández</w:t>
@@ -1818,7 +1853,7 @@
   </w:p>
   <w:p>
     <w:pPr>
-      <w:pStyle w:val="Piedepgina"/>
+      <w:pStyle w:val="Footer"/>
     </w:pPr>
     <w:r>
       <w:t>Laura Pérez Medeiro</w:t>
@@ -1826,7 +1861,7 @@
   </w:p>
   <w:p>
     <w:pPr>
-      <w:pStyle w:val="Piedepgina"/>
+      <w:pStyle w:val="Footer"/>
     </w:pPr>
     <w:r>
       <w:t>Sergio Sanz Sacristán</w:t>
@@ -1834,7 +1869,7 @@
   </w:p>
   <w:p>
     <w:pPr>
-      <w:pStyle w:val="Encabezado"/>
+      <w:pStyle w:val="Header"/>
     </w:pPr>
   </w:p>
 </w:hdr>
@@ -1849,7 +1884,7 @@
     <w:lvl w:ilvl="0">
       <w:start w:val="1"/>
       <w:numFmt w:val="decimal"/>
-      <w:pStyle w:val="Ttulo1"/>
+      <w:pStyle w:val="Heading1"/>
       <w:lvlText w:val="%1"/>
       <w:lvlJc w:val="left"/>
       <w:pPr>
@@ -1859,7 +1894,7 @@
     <w:lvl w:ilvl="1">
       <w:start w:val="1"/>
       <w:numFmt w:val="decimal"/>
-      <w:pStyle w:val="Ttulo2"/>
+      <w:pStyle w:val="Heading2"/>
       <w:lvlText w:val="%1.%2"/>
       <w:lvlJc w:val="left"/>
       <w:pPr>
@@ -1918,7 +1953,7 @@
     <w:lvl w:ilvl="2">
       <w:start w:val="1"/>
       <w:numFmt w:val="decimal"/>
-      <w:pStyle w:val="Ttulo3"/>
+      <w:pStyle w:val="Heading3"/>
       <w:lvlText w:val="%1.%2.%3"/>
       <w:lvlJc w:val="left"/>
       <w:pPr>
@@ -1928,7 +1963,7 @@
     <w:lvl w:ilvl="3">
       <w:start w:val="1"/>
       <w:numFmt w:val="decimal"/>
-      <w:pStyle w:val="Ttulo4"/>
+      <w:pStyle w:val="Heading4"/>
       <w:lvlText w:val="%1.%2.%3.%4"/>
       <w:lvlJc w:val="left"/>
       <w:pPr>
@@ -1938,7 +1973,7 @@
     <w:lvl w:ilvl="4">
       <w:start w:val="1"/>
       <w:numFmt w:val="decimal"/>
-      <w:pStyle w:val="Ttulo5"/>
+      <w:pStyle w:val="Heading5"/>
       <w:lvlText w:val="%1.%2.%3.%4.%5"/>
       <w:lvlJc w:val="left"/>
       <w:pPr>
@@ -1948,7 +1983,7 @@
     <w:lvl w:ilvl="5">
       <w:start w:val="1"/>
       <w:numFmt w:val="decimal"/>
-      <w:pStyle w:val="Ttulo6"/>
+      <w:pStyle w:val="Heading6"/>
       <w:lvlText w:val="%1.%2.%3.%4.%5.%6"/>
       <w:lvlJc w:val="left"/>
       <w:pPr>
@@ -1958,7 +1993,7 @@
     <w:lvl w:ilvl="6">
       <w:start w:val="1"/>
       <w:numFmt w:val="decimal"/>
-      <w:pStyle w:val="Ttulo7"/>
+      <w:pStyle w:val="Heading7"/>
       <w:lvlText w:val="%1.%2.%3.%4.%5.%6.%7"/>
       <w:lvlJc w:val="left"/>
       <w:pPr>
@@ -1968,7 +2003,7 @@
     <w:lvl w:ilvl="7">
       <w:start w:val="1"/>
       <w:numFmt w:val="decimal"/>
-      <w:pStyle w:val="Ttulo8"/>
+      <w:pStyle w:val="Heading8"/>
       <w:lvlText w:val="%1.%2.%3.%4.%5.%6.%7.%8"/>
       <w:lvlJc w:val="left"/>
       <w:pPr>
@@ -1978,7 +2013,7 @@
     <w:lvl w:ilvl="8">
       <w:start w:val="1"/>
       <w:numFmt w:val="decimal"/>
-      <w:pStyle w:val="Ttulo9"/>
+      <w:pStyle w:val="Heading9"/>
       <w:lvlText w:val="%1.%2.%3.%4.%5.%6.%7.%8.%9"/>
       <w:lvlJc w:val="left"/>
       <w:pPr>
@@ -2631,11 +2666,11 @@
       <w:szCs w:val="21"/>
     </w:rPr>
   </w:style>
-  <w:style w:type="paragraph" w:styleId="Ttulo1">
+  <w:style w:type="paragraph" w:styleId="Heading1">
     <w:name w:val="heading 1"/>
     <w:basedOn w:val="Normal"/>
     <w:next w:val="Normal"/>
-    <w:link w:val="Ttulo1Car"/>
+    <w:link w:val="Heading1Char"/>
     <w:uiPriority w:val="9"/>
     <w:qFormat/>
     <w:rsid w:val="009C15DF"/>
@@ -2658,11 +2693,11 @@
       <w:szCs w:val="36"/>
     </w:rPr>
   </w:style>
-  <w:style w:type="paragraph" w:styleId="Ttulo2">
+  <w:style w:type="paragraph" w:styleId="Heading2">
     <w:name w:val="heading 2"/>
     <w:basedOn w:val="Normal"/>
     <w:next w:val="Normal"/>
-    <w:link w:val="Ttulo2Car"/>
+    <w:link w:val="Heading2Char"/>
     <w:uiPriority w:val="9"/>
     <w:unhideWhenUsed/>
     <w:qFormat/>
@@ -2684,11 +2719,11 @@
       <w:szCs w:val="28"/>
     </w:rPr>
   </w:style>
-  <w:style w:type="paragraph" w:styleId="Ttulo3">
+  <w:style w:type="paragraph" w:styleId="Heading3">
     <w:name w:val="heading 3"/>
     <w:basedOn w:val="Normal"/>
     <w:next w:val="Normal"/>
-    <w:link w:val="Ttulo3Car"/>
+    <w:link w:val="Heading3Char"/>
     <w:uiPriority w:val="9"/>
     <w:unhideWhenUsed/>
     <w:qFormat/>
@@ -2710,11 +2745,11 @@
       <w:szCs w:val="26"/>
     </w:rPr>
   </w:style>
-  <w:style w:type="paragraph" w:styleId="Ttulo4">
+  <w:style w:type="paragraph" w:styleId="Heading4">
     <w:name w:val="heading 4"/>
     <w:basedOn w:val="Normal"/>
     <w:next w:val="Normal"/>
-    <w:link w:val="Ttulo4Car"/>
+    <w:link w:val="Heading4Char"/>
     <w:uiPriority w:val="9"/>
     <w:semiHidden/>
     <w:unhideWhenUsed/>
@@ -2736,11 +2771,11 @@
       <w:szCs w:val="24"/>
     </w:rPr>
   </w:style>
-  <w:style w:type="paragraph" w:styleId="Ttulo5">
+  <w:style w:type="paragraph" w:styleId="Heading5">
     <w:name w:val="heading 5"/>
     <w:basedOn w:val="Normal"/>
     <w:next w:val="Normal"/>
-    <w:link w:val="Ttulo5Car"/>
+    <w:link w:val="Heading5Char"/>
     <w:uiPriority w:val="9"/>
     <w:semiHidden/>
     <w:unhideWhenUsed/>
@@ -2764,11 +2799,11 @@
       <w:szCs w:val="22"/>
     </w:rPr>
   </w:style>
-  <w:style w:type="paragraph" w:styleId="Ttulo6">
+  <w:style w:type="paragraph" w:styleId="Heading6">
     <w:name w:val="heading 6"/>
     <w:basedOn w:val="Normal"/>
     <w:next w:val="Normal"/>
-    <w:link w:val="Ttulo6Car"/>
+    <w:link w:val="Heading6Char"/>
     <w:uiPriority w:val="9"/>
     <w:semiHidden/>
     <w:unhideWhenUsed/>
@@ -2789,11 +2824,11 @@
       <w:color w:val="595959" w:themeColor="text1" w:themeTint="A6"/>
     </w:rPr>
   </w:style>
-  <w:style w:type="paragraph" w:styleId="Ttulo7">
+  <w:style w:type="paragraph" w:styleId="Heading7">
     <w:name w:val="heading 7"/>
     <w:basedOn w:val="Normal"/>
     <w:next w:val="Normal"/>
-    <w:link w:val="Ttulo7Car"/>
+    <w:link w:val="Heading7Char"/>
     <w:uiPriority w:val="9"/>
     <w:semiHidden/>
     <w:unhideWhenUsed/>
@@ -2816,11 +2851,11 @@
       <w:color w:val="595959" w:themeColor="text1" w:themeTint="A6"/>
     </w:rPr>
   </w:style>
-  <w:style w:type="paragraph" w:styleId="Ttulo8">
+  <w:style w:type="paragraph" w:styleId="Heading8">
     <w:name w:val="heading 8"/>
     <w:basedOn w:val="Normal"/>
     <w:next w:val="Normal"/>
-    <w:link w:val="Ttulo8Car"/>
+    <w:link w:val="Heading8Char"/>
     <w:uiPriority w:val="9"/>
     <w:semiHidden/>
     <w:unhideWhenUsed/>
@@ -2842,11 +2877,11 @@
       <w:color w:val="595959" w:themeColor="text1" w:themeTint="A6"/>
     </w:rPr>
   </w:style>
-  <w:style w:type="paragraph" w:styleId="Ttulo9">
+  <w:style w:type="paragraph" w:styleId="Heading9">
     <w:name w:val="heading 9"/>
     <w:basedOn w:val="Normal"/>
     <w:next w:val="Normal"/>
-    <w:link w:val="Ttulo9Car"/>
+    <w:link w:val="Heading9Char"/>
     <w:uiPriority w:val="9"/>
     <w:semiHidden/>
     <w:unhideWhenUsed/>
@@ -2870,13 +2905,13 @@
       <w:color w:val="595959" w:themeColor="text1" w:themeTint="A6"/>
     </w:rPr>
   </w:style>
-  <w:style w:type="character" w:default="1" w:styleId="Fuentedeprrafopredeter">
+  <w:style w:type="character" w:default="1" w:styleId="DefaultParagraphFont">
     <w:name w:val="Default Paragraph Font"/>
     <w:uiPriority w:val="1"/>
     <w:semiHidden/>
     <w:unhideWhenUsed/>
   </w:style>
-  <w:style w:type="table" w:default="1" w:styleId="Tablanormal">
+  <w:style w:type="table" w:default="1" w:styleId="TableNormal">
     <w:name w:val="Normal Table"/>
     <w:uiPriority w:val="99"/>
     <w:semiHidden/>
@@ -2891,16 +2926,16 @@
       </w:tblCellMar>
     </w:tblPr>
   </w:style>
-  <w:style w:type="numbering" w:default="1" w:styleId="Sinlista">
+  <w:style w:type="numbering" w:default="1" w:styleId="NoList">
     <w:name w:val="No List"/>
     <w:uiPriority w:val="99"/>
     <w:semiHidden/>
     <w:unhideWhenUsed/>
   </w:style>
-  <w:style w:type="character" w:customStyle="1" w:styleId="Ttulo1Car">
-    <w:name w:val="Título 1 Car"/>
-    <w:basedOn w:val="Fuentedeprrafopredeter"/>
-    <w:link w:val="Ttulo1"/>
+  <w:style w:type="character" w:customStyle="1" w:styleId="Heading1Char">
+    <w:name w:val="Heading 1 Char"/>
+    <w:basedOn w:val="DefaultParagraphFont"/>
+    <w:link w:val="Heading1"/>
     <w:uiPriority w:val="9"/>
     <w:rsid w:val="009C15DF"/>
     <w:rPr>
@@ -2910,10 +2945,10 @@
       <w:szCs w:val="36"/>
     </w:rPr>
   </w:style>
-  <w:style w:type="character" w:customStyle="1" w:styleId="Ttulo2Car">
-    <w:name w:val="Título 2 Car"/>
-    <w:basedOn w:val="Fuentedeprrafopredeter"/>
-    <w:link w:val="Ttulo2"/>
+  <w:style w:type="character" w:customStyle="1" w:styleId="Heading2Char">
+    <w:name w:val="Heading 2 Char"/>
+    <w:basedOn w:val="DefaultParagraphFont"/>
+    <w:link w:val="Heading2"/>
     <w:uiPriority w:val="9"/>
     <w:rsid w:val="009C15DF"/>
     <w:rPr>
@@ -2923,10 +2958,10 @@
       <w:szCs w:val="28"/>
     </w:rPr>
   </w:style>
-  <w:style w:type="character" w:customStyle="1" w:styleId="Ttulo3Car">
-    <w:name w:val="Título 3 Car"/>
-    <w:basedOn w:val="Fuentedeprrafopredeter"/>
-    <w:link w:val="Ttulo3"/>
+  <w:style w:type="character" w:customStyle="1" w:styleId="Heading3Char">
+    <w:name w:val="Heading 3 Char"/>
+    <w:basedOn w:val="DefaultParagraphFont"/>
+    <w:link w:val="Heading3"/>
     <w:uiPriority w:val="9"/>
     <w:rsid w:val="009C15DF"/>
     <w:rPr>
@@ -2936,10 +2971,10 @@
       <w:szCs w:val="26"/>
     </w:rPr>
   </w:style>
-  <w:style w:type="character" w:customStyle="1" w:styleId="Ttulo4Car">
-    <w:name w:val="Título 4 Car"/>
-    <w:basedOn w:val="Fuentedeprrafopredeter"/>
-    <w:link w:val="Ttulo4"/>
+  <w:style w:type="character" w:customStyle="1" w:styleId="Heading4Char">
+    <w:name w:val="Heading 4 Char"/>
+    <w:basedOn w:val="DefaultParagraphFont"/>
+    <w:link w:val="Heading4"/>
     <w:uiPriority w:val="9"/>
     <w:semiHidden/>
     <w:rsid w:val="009C15DF"/>
@@ -2949,10 +2984,10 @@
       <w:szCs w:val="24"/>
     </w:rPr>
   </w:style>
-  <w:style w:type="character" w:customStyle="1" w:styleId="Ttulo5Car">
-    <w:name w:val="Título 5 Car"/>
-    <w:basedOn w:val="Fuentedeprrafopredeter"/>
-    <w:link w:val="Ttulo5"/>
+  <w:style w:type="character" w:customStyle="1" w:styleId="Heading5Char">
+    <w:name w:val="Heading 5 Char"/>
+    <w:basedOn w:val="DefaultParagraphFont"/>
+    <w:link w:val="Heading5"/>
     <w:uiPriority w:val="9"/>
     <w:semiHidden/>
     <w:rsid w:val="009C15DF"/>
@@ -2962,10 +2997,10 @@
       <w:iCs/>
     </w:rPr>
   </w:style>
-  <w:style w:type="character" w:customStyle="1" w:styleId="Ttulo6Car">
-    <w:name w:val="Título 6 Car"/>
-    <w:basedOn w:val="Fuentedeprrafopredeter"/>
-    <w:link w:val="Ttulo6"/>
+  <w:style w:type="character" w:customStyle="1" w:styleId="Heading6Char">
+    <w:name w:val="Heading 6 Char"/>
+    <w:basedOn w:val="DefaultParagraphFont"/>
+    <w:link w:val="Heading6"/>
     <w:uiPriority w:val="9"/>
     <w:semiHidden/>
     <w:rsid w:val="009C15DF"/>
@@ -2976,10 +3011,10 @@
       <w:szCs w:val="21"/>
     </w:rPr>
   </w:style>
-  <w:style w:type="character" w:customStyle="1" w:styleId="Ttulo7Car">
-    <w:name w:val="Título 7 Car"/>
-    <w:basedOn w:val="Fuentedeprrafopredeter"/>
-    <w:link w:val="Ttulo7"/>
+  <w:style w:type="character" w:customStyle="1" w:styleId="Heading7Char">
+    <w:name w:val="Heading 7 Char"/>
+    <w:basedOn w:val="DefaultParagraphFont"/>
+    <w:link w:val="Heading7"/>
     <w:uiPriority w:val="9"/>
     <w:semiHidden/>
     <w:rsid w:val="009C15DF"/>
@@ -2992,10 +3027,10 @@
       <w:szCs w:val="21"/>
     </w:rPr>
   </w:style>
-  <w:style w:type="character" w:customStyle="1" w:styleId="Ttulo8Car">
-    <w:name w:val="Título 8 Car"/>
-    <w:basedOn w:val="Fuentedeprrafopredeter"/>
-    <w:link w:val="Ttulo8"/>
+  <w:style w:type="character" w:customStyle="1" w:styleId="Heading8Char">
+    <w:name w:val="Heading 8 Char"/>
+    <w:basedOn w:val="DefaultParagraphFont"/>
+    <w:link w:val="Heading8"/>
     <w:uiPriority w:val="9"/>
     <w:semiHidden/>
     <w:rsid w:val="009C15DF"/>
@@ -3007,10 +3042,10 @@
       <w:szCs w:val="21"/>
     </w:rPr>
   </w:style>
-  <w:style w:type="character" w:customStyle="1" w:styleId="Ttulo9Car">
-    <w:name w:val="Título 9 Car"/>
-    <w:basedOn w:val="Fuentedeprrafopredeter"/>
-    <w:link w:val="Ttulo9"/>
+  <w:style w:type="character" w:customStyle="1" w:styleId="Heading9Char">
+    <w:name w:val="Heading 9 Char"/>
+    <w:basedOn w:val="DefaultParagraphFont"/>
+    <w:link w:val="Heading9"/>
     <w:uiPriority w:val="9"/>
     <w:semiHidden/>
     <w:rsid w:val="009C15DF"/>
@@ -3024,7 +3059,7 @@
       <w:szCs w:val="21"/>
     </w:rPr>
   </w:style>
-  <w:style w:type="paragraph" w:styleId="Prrafodelista">
+  <w:style w:type="paragraph" w:styleId="ListParagraph">
     <w:name w:val="List Paragraph"/>
     <w:basedOn w:val="Normal"/>
     <w:uiPriority w:val="34"/>
@@ -3035,10 +3070,10 @@
       <w:contextualSpacing/>
     </w:pPr>
   </w:style>
-  <w:style w:type="paragraph" w:styleId="Textodeglobo">
+  <w:style w:type="paragraph" w:styleId="BalloonText">
     <w:name w:val="Balloon Text"/>
     <w:basedOn w:val="Normal"/>
-    <w:link w:val="TextodegloboCar"/>
+    <w:link w:val="BalloonTextChar"/>
     <w:uiPriority w:val="99"/>
     <w:semiHidden/>
     <w:unhideWhenUsed/>
@@ -3052,10 +3087,10 @@
       <w:szCs w:val="18"/>
     </w:rPr>
   </w:style>
-  <w:style w:type="character" w:customStyle="1" w:styleId="TextodegloboCar">
-    <w:name w:val="Texto de globo Car"/>
-    <w:basedOn w:val="Fuentedeprrafopredeter"/>
-    <w:link w:val="Textodeglobo"/>
+  <w:style w:type="character" w:customStyle="1" w:styleId="BalloonTextChar">
+    <w:name w:val="Balloon Text Char"/>
+    <w:basedOn w:val="DefaultParagraphFont"/>
+    <w:link w:val="BalloonText"/>
     <w:uiPriority w:val="99"/>
     <w:semiHidden/>
     <w:rsid w:val="009C15DF"/>
@@ -3065,10 +3100,10 @@
       <w:szCs w:val="18"/>
     </w:rPr>
   </w:style>
-  <w:style w:type="paragraph" w:styleId="Encabezado">
+  <w:style w:type="paragraph" w:styleId="Header">
     <w:name w:val="header"/>
     <w:basedOn w:val="Normal"/>
-    <w:link w:val="EncabezadoCar"/>
+    <w:link w:val="HeaderChar"/>
     <w:uiPriority w:val="99"/>
     <w:unhideWhenUsed/>
     <w:rsid w:val="00FE6033"/>
@@ -3080,10 +3115,10 @@
       <w:spacing w:after="0" w:line="240" w:lineRule="auto"/>
     </w:pPr>
   </w:style>
-  <w:style w:type="character" w:customStyle="1" w:styleId="EncabezadoCar">
-    <w:name w:val="Encabezado Car"/>
-    <w:basedOn w:val="Fuentedeprrafopredeter"/>
-    <w:link w:val="Encabezado"/>
+  <w:style w:type="character" w:customStyle="1" w:styleId="HeaderChar">
+    <w:name w:val="Header Char"/>
+    <w:basedOn w:val="DefaultParagraphFont"/>
+    <w:link w:val="Header"/>
     <w:uiPriority w:val="99"/>
     <w:rsid w:val="00FE6033"/>
     <w:rPr>
@@ -3092,10 +3127,10 @@
       <w:szCs w:val="21"/>
     </w:rPr>
   </w:style>
-  <w:style w:type="paragraph" w:styleId="Piedepgina">
+  <w:style w:type="paragraph" w:styleId="Footer">
     <w:name w:val="footer"/>
     <w:basedOn w:val="Normal"/>
-    <w:link w:val="PiedepginaCar"/>
+    <w:link w:val="FooterChar"/>
     <w:uiPriority w:val="99"/>
     <w:unhideWhenUsed/>
     <w:rsid w:val="00FE6033"/>
@@ -3107,10 +3142,10 @@
       <w:spacing w:after="0" w:line="240" w:lineRule="auto"/>
     </w:pPr>
   </w:style>
-  <w:style w:type="character" w:customStyle="1" w:styleId="PiedepginaCar">
-    <w:name w:val="Pie de página Car"/>
-    <w:basedOn w:val="Fuentedeprrafopredeter"/>
-    <w:link w:val="Piedepgina"/>
+  <w:style w:type="character" w:customStyle="1" w:styleId="FooterChar">
+    <w:name w:val="Footer Char"/>
+    <w:basedOn w:val="DefaultParagraphFont"/>
+    <w:link w:val="Footer"/>
     <w:uiPriority w:val="99"/>
     <w:rsid w:val="00FE6033"/>
     <w:rPr>
@@ -3422,7 +3457,7 @@
 </file>
 
 <file path=customXml/itemProps1.xml><?xml version="1.0" encoding="utf-8"?>
-<ds:datastoreItem xmlns:ds="http://schemas.openxmlformats.org/officeDocument/2006/customXml" ds:itemID="{09F31E3F-1C72-4538-9F21-82685C257D2F}">
+<ds:datastoreItem xmlns:ds="http://schemas.openxmlformats.org/officeDocument/2006/customXml" ds:itemID="{DC71BF09-B164-9A44-9BCE-D9D63B2BA2EA}">
   <ds:schemaRefs>
     <ds:schemaRef ds:uri="http://schemas.openxmlformats.org/officeDocument/2006/bibliography"/>
   </ds:schemaRefs>

</xml_diff>

<commit_message>
pdfs y toda la movida
</commit_message>
<xml_diff>
--- a/ITER1/ARTEFACTOS/1_Visión.docx
+++ b/ITER1/ARTEFACTOS/1_Visión.docx
@@ -4,10 +4,12 @@
   <w:body>
     <w:p>
       <w:pPr>
-        <w:pStyle w:val="Heading1"/>
+        <w:pStyle w:val="Ttulo1"/>
         <w:jc w:val="both"/>
       </w:pPr>
       <w:bookmarkStart w:id="0" w:name="_Toc527976019"/>
+      <w:bookmarkStart w:id="1" w:name="_GoBack"/>
+      <w:bookmarkEnd w:id="1"/>
       <w:r>
         <w:t>Visión.</w:t>
       </w:r>
@@ -18,13 +20,13 @@
     </w:p>
     <w:p>
       <w:pPr>
-        <w:pStyle w:val="Heading2"/>
-      </w:pPr>
-      <w:bookmarkStart w:id="1" w:name="_Toc527976020"/>
+        <w:pStyle w:val="Ttulo2"/>
+      </w:pPr>
+      <w:bookmarkStart w:id="2" w:name="_Toc527976020"/>
       <w:r>
         <w:t>Descripción del problema.</w:t>
       </w:r>
-      <w:bookmarkEnd w:id="1"/>
+      <w:bookmarkEnd w:id="2"/>
     </w:p>
     <w:p>
       <w:pPr>
@@ -126,14 +128,14 @@
     </w:p>
     <w:p>
       <w:pPr>
-        <w:pStyle w:val="Heading2"/>
-        <w:jc w:val="both"/>
-      </w:pPr>
-      <w:bookmarkStart w:id="2" w:name="_Toc527976021"/>
+        <w:pStyle w:val="Ttulo2"/>
+        <w:jc w:val="both"/>
+      </w:pPr>
+      <w:bookmarkStart w:id="3" w:name="_Toc527976021"/>
       <w:r>
         <w:t>Descripción del personal involucrado.</w:t>
       </w:r>
-      <w:bookmarkEnd w:id="2"/>
+      <w:bookmarkEnd w:id="3"/>
     </w:p>
     <w:p>
       <w:pPr>
@@ -145,7 +147,7 @@
     </w:p>
     <w:p>
       <w:pPr>
-        <w:pStyle w:val="ListParagraph"/>
+        <w:pStyle w:val="Prrafodelista"/>
         <w:numPr>
           <w:ilvl w:val="0"/>
           <w:numId w:val="2"/>
@@ -164,7 +166,7 @@
     </w:p>
     <w:p>
       <w:pPr>
-        <w:pStyle w:val="ListParagraph"/>
+        <w:pStyle w:val="Prrafodelista"/>
         <w:numPr>
           <w:ilvl w:val="0"/>
           <w:numId w:val="2"/>
@@ -183,7 +185,7 @@
     </w:p>
     <w:p>
       <w:pPr>
-        <w:pStyle w:val="ListParagraph"/>
+        <w:pStyle w:val="Prrafodelista"/>
         <w:numPr>
           <w:ilvl w:val="1"/>
           <w:numId w:val="2"/>
@@ -220,7 +222,7 @@
     </w:p>
     <w:p>
       <w:pPr>
-        <w:pStyle w:val="ListParagraph"/>
+        <w:pStyle w:val="Prrafodelista"/>
         <w:numPr>
           <w:ilvl w:val="1"/>
           <w:numId w:val="2"/>
@@ -242,7 +244,7 @@
     </w:p>
     <w:p>
       <w:pPr>
-        <w:pStyle w:val="ListParagraph"/>
+        <w:pStyle w:val="Prrafodelista"/>
         <w:numPr>
           <w:ilvl w:val="0"/>
           <w:numId w:val="2"/>
@@ -315,7 +317,7 @@
     </w:p>
     <w:p>
       <w:pPr>
-        <w:pStyle w:val="ListParagraph"/>
+        <w:pStyle w:val="Prrafodelista"/>
         <w:numPr>
           <w:ilvl w:val="0"/>
           <w:numId w:val="2"/>
@@ -334,20 +336,20 @@
     </w:p>
     <w:p>
       <w:pPr>
-        <w:pStyle w:val="ListParagraph"/>
-        <w:jc w:val="both"/>
-      </w:pPr>
-      <w:bookmarkStart w:id="3" w:name="OLE_LINK119"/>
-      <w:bookmarkStart w:id="4" w:name="OLE_LINK120"/>
+        <w:pStyle w:val="Prrafodelista"/>
+        <w:jc w:val="both"/>
+      </w:pPr>
+      <w:bookmarkStart w:id="4" w:name="OLE_LINK119"/>
+      <w:bookmarkStart w:id="5" w:name="OLE_LINK120"/>
       <w:r>
         <w:t xml:space="preserve">Respecto de los técnicos de almacén tienen sus mismas acciones, pero limitadas, algunas de ella como borrar datos no podrán realizarlas. </w:t>
       </w:r>
     </w:p>
-    <w:bookmarkEnd w:id="3"/>
     <w:bookmarkEnd w:id="4"/>
-    <w:p>
-      <w:pPr>
-        <w:pStyle w:val="ListParagraph"/>
+    <w:bookmarkEnd w:id="5"/>
+    <w:p>
+      <w:pPr>
+        <w:pStyle w:val="Prrafodelista"/>
         <w:numPr>
           <w:ilvl w:val="0"/>
           <w:numId w:val="2"/>
@@ -392,7 +394,7 @@
     </w:p>
     <w:p>
       <w:pPr>
-        <w:pStyle w:val="ListParagraph"/>
+        <w:pStyle w:val="Prrafodelista"/>
         <w:numPr>
           <w:ilvl w:val="1"/>
           <w:numId w:val="2"/>
@@ -405,7 +407,7 @@
     </w:p>
     <w:p>
       <w:pPr>
-        <w:pStyle w:val="ListParagraph"/>
+        <w:pStyle w:val="Prrafodelista"/>
         <w:numPr>
           <w:ilvl w:val="1"/>
           <w:numId w:val="2"/>
@@ -421,23 +423,23 @@
       <w:r>
         <w:t xml:space="preserve"> a los </w:t>
       </w:r>
-      <w:bookmarkStart w:id="5" w:name="OLE_LINK1"/>
-      <w:bookmarkStart w:id="6" w:name="OLE_LINK2"/>
+      <w:bookmarkStart w:id="6" w:name="OLE_LINK1"/>
+      <w:bookmarkStart w:id="7" w:name="OLE_LINK2"/>
       <w:r>
         <w:rPr>
           <w:b/>
         </w:rPr>
         <w:t>técnicos informáticos</w:t>
       </w:r>
-      <w:bookmarkEnd w:id="5"/>
       <w:bookmarkEnd w:id="6"/>
+      <w:bookmarkEnd w:id="7"/>
       <w:r>
         <w:t>.</w:t>
       </w:r>
     </w:p>
     <w:p>
       <w:pPr>
-        <w:pStyle w:val="ListParagraph"/>
+        <w:pStyle w:val="Prrafodelista"/>
         <w:numPr>
           <w:ilvl w:val="1"/>
           <w:numId w:val="2"/>
@@ -459,15 +461,15 @@
     </w:p>
     <w:p>
       <w:pPr>
-        <w:pStyle w:val="ListParagraph"/>
+        <w:pStyle w:val="Prrafodelista"/>
         <w:numPr>
           <w:ilvl w:val="0"/>
           <w:numId w:val="2"/>
         </w:numPr>
         <w:jc w:val="both"/>
       </w:pPr>
-      <w:bookmarkStart w:id="7" w:name="OLE_LINK121"/>
-      <w:bookmarkStart w:id="8" w:name="OLE_LINK122"/>
+      <w:bookmarkStart w:id="8" w:name="OLE_LINK121"/>
+      <w:bookmarkStart w:id="9" w:name="OLE_LINK122"/>
       <w:r>
         <w:rPr>
           <w:b/>
@@ -489,7 +491,7 @@
     </w:p>
     <w:p>
       <w:pPr>
-        <w:pStyle w:val="ListParagraph"/>
+        <w:pStyle w:val="Prrafodelista"/>
         <w:numPr>
           <w:ilvl w:val="1"/>
           <w:numId w:val="3"/>
@@ -520,15 +522,15 @@
     </w:p>
     <w:p>
       <w:pPr>
-        <w:pStyle w:val="ListParagraph"/>
+        <w:pStyle w:val="Prrafodelista"/>
         <w:numPr>
           <w:ilvl w:val="1"/>
           <w:numId w:val="3"/>
         </w:numPr>
         <w:jc w:val="both"/>
       </w:pPr>
-      <w:bookmarkStart w:id="9" w:name="OLE_LINK5"/>
-      <w:bookmarkStart w:id="10" w:name="OLE_LINK6"/>
+      <w:bookmarkStart w:id="10" w:name="OLE_LINK5"/>
+      <w:bookmarkStart w:id="11" w:name="OLE_LINK6"/>
       <w:r>
         <w:rPr>
           <w:b/>
@@ -539,11 +541,11 @@
         <w:t>.</w:t>
       </w:r>
     </w:p>
-    <w:bookmarkEnd w:id="9"/>
     <w:bookmarkEnd w:id="10"/>
-    <w:p>
-      <w:pPr>
-        <w:pStyle w:val="ListParagraph"/>
+    <w:bookmarkEnd w:id="11"/>
+    <w:p>
+      <w:pPr>
+        <w:pStyle w:val="Prrafodelista"/>
         <w:numPr>
           <w:ilvl w:val="1"/>
           <w:numId w:val="3"/>
@@ -556,23 +558,23 @@
         </w:rPr>
         <w:t xml:space="preserve">Cuatro </w:t>
       </w:r>
-      <w:bookmarkStart w:id="11" w:name="OLE_LINK3"/>
-      <w:bookmarkStart w:id="12" w:name="OLE_LINK4"/>
+      <w:bookmarkStart w:id="12" w:name="OLE_LINK3"/>
+      <w:bookmarkStart w:id="13" w:name="OLE_LINK4"/>
       <w:r>
         <w:rPr>
           <w:b/>
         </w:rPr>
         <w:t>ayudantes del coordinador técnico</w:t>
       </w:r>
-      <w:bookmarkEnd w:id="11"/>
       <w:bookmarkEnd w:id="12"/>
+      <w:bookmarkEnd w:id="13"/>
       <w:r>
         <w:t>.</w:t>
       </w:r>
     </w:p>
     <w:p>
       <w:pPr>
-        <w:pStyle w:val="ListParagraph"/>
+        <w:pStyle w:val="Prrafodelista"/>
         <w:numPr>
           <w:ilvl w:val="1"/>
           <w:numId w:val="3"/>
@@ -591,7 +593,7 @@
     </w:p>
     <w:p>
       <w:pPr>
-        <w:pStyle w:val="ListParagraph"/>
+        <w:pStyle w:val="Prrafodelista"/>
         <w:numPr>
           <w:ilvl w:val="1"/>
           <w:numId w:val="3"/>
@@ -610,7 +612,7 @@
     </w:p>
     <w:p>
       <w:pPr>
-        <w:pStyle w:val="ListParagraph"/>
+        <w:pStyle w:val="Prrafodelista"/>
         <w:numPr>
           <w:ilvl w:val="0"/>
           <w:numId w:val="3"/>
@@ -638,7 +640,7 @@
     </w:p>
     <w:p>
       <w:pPr>
-        <w:pStyle w:val="ListParagraph"/>
+        <w:pStyle w:val="Prrafodelista"/>
         <w:numPr>
           <w:ilvl w:val="1"/>
           <w:numId w:val="3"/>
@@ -657,7 +659,7 @@
     </w:p>
     <w:p>
       <w:pPr>
-        <w:pStyle w:val="ListParagraph"/>
+        <w:pStyle w:val="Prrafodelista"/>
         <w:numPr>
           <w:ilvl w:val="1"/>
           <w:numId w:val="3"/>
@@ -676,7 +678,7 @@
     </w:p>
     <w:p>
       <w:pPr>
-        <w:pStyle w:val="ListParagraph"/>
+        <w:pStyle w:val="Prrafodelista"/>
         <w:numPr>
           <w:ilvl w:val="1"/>
           <w:numId w:val="3"/>
@@ -701,14 +703,14 @@
     </w:p>
     <w:p>
       <w:pPr>
-        <w:pStyle w:val="ListParagraph"/>
+        <w:pStyle w:val="Prrafodelista"/>
         <w:ind w:left="1440"/>
         <w:jc w:val="both"/>
       </w:pPr>
     </w:p>
     <w:p>
       <w:pPr>
-        <w:pStyle w:val="ListParagraph"/>
+        <w:pStyle w:val="Prrafodelista"/>
         <w:numPr>
           <w:ilvl w:val="1"/>
           <w:numId w:val="3"/>
@@ -727,7 +729,7 @@
     </w:p>
     <w:p>
       <w:pPr>
-        <w:pStyle w:val="ListParagraph"/>
+        <w:pStyle w:val="Prrafodelista"/>
         <w:numPr>
           <w:ilvl w:val="1"/>
           <w:numId w:val="3"/>
@@ -746,14 +748,14 @@
     </w:p>
     <w:p>
       <w:pPr>
-        <w:pStyle w:val="ListParagraph"/>
+        <w:pStyle w:val="Prrafodelista"/>
         <w:ind w:left="1440"/>
         <w:jc w:val="both"/>
       </w:pPr>
     </w:p>
     <w:p>
       <w:pPr>
-        <w:pStyle w:val="ListParagraph"/>
+        <w:pStyle w:val="Prrafodelista"/>
         <w:numPr>
           <w:ilvl w:val="0"/>
           <w:numId w:val="3"/>
@@ -781,7 +783,7 @@
     </w:p>
     <w:p>
       <w:pPr>
-        <w:pStyle w:val="ListParagraph"/>
+        <w:pStyle w:val="Prrafodelista"/>
         <w:numPr>
           <w:ilvl w:val="1"/>
           <w:numId w:val="3"/>
@@ -800,7 +802,7 @@
     </w:p>
     <w:p>
       <w:pPr>
-        <w:pStyle w:val="ListParagraph"/>
+        <w:pStyle w:val="Prrafodelista"/>
         <w:numPr>
           <w:ilvl w:val="1"/>
           <w:numId w:val="3"/>
@@ -819,7 +821,7 @@
     </w:p>
     <w:p>
       <w:pPr>
-        <w:pStyle w:val="ListParagraph"/>
+        <w:pStyle w:val="Prrafodelista"/>
         <w:numPr>
           <w:ilvl w:val="1"/>
           <w:numId w:val="3"/>
@@ -838,16 +840,16 @@
     </w:p>
     <w:p>
       <w:pPr>
-        <w:pStyle w:val="Heading2"/>
-        <w:jc w:val="both"/>
-      </w:pPr>
-      <w:bookmarkStart w:id="13" w:name="_Toc527976022"/>
-      <w:bookmarkEnd w:id="7"/>
+        <w:pStyle w:val="Ttulo2"/>
+        <w:jc w:val="both"/>
+      </w:pPr>
+      <w:bookmarkStart w:id="14" w:name="_Toc527976022"/>
       <w:bookmarkEnd w:id="8"/>
+      <w:bookmarkEnd w:id="9"/>
       <w:r>
         <w:t>Descripción de la cantidad de datos que maneja la empresa.</w:t>
       </w:r>
-      <w:bookmarkEnd w:id="13"/>
+      <w:bookmarkEnd w:id="14"/>
     </w:p>
     <w:p>
       <w:pPr>
@@ -928,14 +930,12 @@
       <w:r>
         <w:t xml:space="preserve"> de los que 50 tienen su </w:t>
       </w:r>
-      <w:proofErr w:type="spellStart"/>
       <w:r>
         <w:rPr>
           <w:b/>
         </w:rPr>
         <w:t>estado_de_pedido</w:t>
       </w:r>
-      <w:proofErr w:type="spellEnd"/>
       <w:r>
         <w:t xml:space="preserve"> marcado como no recibido.</w:t>
       </w:r>
@@ -950,19 +950,19 @@
     </w:p>
     <w:p>
       <w:pPr>
-        <w:pStyle w:val="Heading2"/>
-        <w:jc w:val="both"/>
-      </w:pPr>
-      <w:bookmarkStart w:id="14" w:name="_Toc527976023"/>
-      <w:bookmarkStart w:id="15" w:name="OLE_LINK7"/>
-      <w:bookmarkStart w:id="16" w:name="OLE_LINK8"/>
+        <w:pStyle w:val="Ttulo2"/>
+        <w:jc w:val="both"/>
+      </w:pPr>
+      <w:bookmarkStart w:id="15" w:name="_Toc527976023"/>
+      <w:bookmarkStart w:id="16" w:name="OLE_LINK7"/>
+      <w:bookmarkStart w:id="17" w:name="OLE_LINK8"/>
       <w:r>
         <w:t>Descripción de la solución.</w:t>
       </w:r>
-      <w:bookmarkEnd w:id="14"/>
-    </w:p>
-    <w:bookmarkEnd w:id="15"/>
+      <w:bookmarkEnd w:id="15"/>
+    </w:p>
     <w:bookmarkEnd w:id="16"/>
+    <w:bookmarkEnd w:id="17"/>
     <w:p>
       <w:pPr>
         <w:jc w:val="both"/>
@@ -973,29 +973,21 @@
     </w:p>
     <w:p>
       <w:pPr>
-        <w:pStyle w:val="Heading3"/>
-        <w:jc w:val="both"/>
-      </w:pPr>
-      <w:bookmarkStart w:id="17" w:name="_Toc527976024"/>
+        <w:pStyle w:val="Ttulo3"/>
+        <w:jc w:val="both"/>
+      </w:pPr>
+      <w:bookmarkStart w:id="18" w:name="_Toc527976024"/>
       <w:r>
         <w:t>Características comunes a las soluciones.</w:t>
       </w:r>
-      <w:bookmarkEnd w:id="17"/>
-    </w:p>
-    <w:p>
-      <w:pPr>
-        <w:jc w:val="both"/>
-      </w:pPr>
-      <w:r>
-        <w:t xml:space="preserve">En todas las soluciones se creará una base de datos </w:t>
-      </w:r>
-      <w:proofErr w:type="spellStart"/>
-      <w:r>
-        <w:t>postgresSQL</w:t>
-      </w:r>
-      <w:proofErr w:type="spellEnd"/>
-      <w:r>
-        <w:t xml:space="preserve">. Transferir los datos de todas las </w:t>
+      <w:bookmarkEnd w:id="18"/>
+    </w:p>
+    <w:p>
+      <w:pPr>
+        <w:jc w:val="both"/>
+      </w:pPr>
+      <w:r>
+        <w:t xml:space="preserve">En todas las soluciones se creará una base de datos postgresSQL. Transferir los datos de todas las </w:t>
       </w:r>
       <w:r>
         <w:rPr>
@@ -1057,47 +1049,15 @@
         <w:jc w:val="both"/>
       </w:pPr>
       <w:r>
-        <w:t xml:space="preserve">Para portar los datos almacenados en Excel los convertiremos a un documento </w:t>
-      </w:r>
-      <w:proofErr w:type="spellStart"/>
-      <w:r>
-        <w:t>csv</w:t>
-      </w:r>
-      <w:proofErr w:type="spellEnd"/>
-      <w:r>
-        <w:t xml:space="preserve">, formato en el que Excel puede guardar los datos y que </w:t>
-      </w:r>
-      <w:proofErr w:type="spellStart"/>
-      <w:r>
-        <w:t>pgAdmin</w:t>
-      </w:r>
-      <w:proofErr w:type="spellEnd"/>
-      <w:r>
-        <w:t xml:space="preserve">, el sistema gestor de la base de datos </w:t>
-      </w:r>
-      <w:proofErr w:type="spellStart"/>
-      <w:r>
-        <w:t>postgresSQL</w:t>
-      </w:r>
-      <w:proofErr w:type="spellEnd"/>
-      <w:r>
-        <w:t xml:space="preserve"> puede importar con su herramienta COPY. </w:t>
-      </w:r>
-    </w:p>
-    <w:p>
-      <w:pPr>
-        <w:jc w:val="both"/>
-      </w:pPr>
-      <w:r>
-        <w:t xml:space="preserve">Los datos almacenados en bases de datos tipo Access son portables a </w:t>
-      </w:r>
-      <w:proofErr w:type="spellStart"/>
-      <w:r>
-        <w:t>postgresSQL</w:t>
-      </w:r>
-      <w:proofErr w:type="spellEnd"/>
-      <w:r>
-        <w:t xml:space="preserve"> de una forma similar con el formato ODBC como intermediario en este caso.</w:t>
+        <w:t xml:space="preserve">Para portar los datos almacenados en Excel los convertiremos a un documento csv, formato en el que Excel puede guardar los datos y que pgAdmin, el sistema gestor de la base de datos postgresSQL puede importar con su herramienta COPY. </w:t>
+      </w:r>
+    </w:p>
+    <w:p>
+      <w:pPr>
+        <w:jc w:val="both"/>
+      </w:pPr>
+      <w:r>
+        <w:t>Los datos almacenados en bases de datos tipo Access son portables a postgresSQL de una forma similar con el formato ODBC como intermediario en este caso.</w:t>
       </w:r>
     </w:p>
     <w:p>
@@ -1145,8 +1105,8 @@
         </w:rPr>
         <w:t xml:space="preserve"> </w:t>
       </w:r>
-      <w:bookmarkStart w:id="18" w:name="OLE_LINK48"/>
-      <w:bookmarkStart w:id="19" w:name="OLE_LINK49"/>
+      <w:bookmarkStart w:id="19" w:name="OLE_LINK48"/>
+      <w:bookmarkStart w:id="20" w:name="OLE_LINK49"/>
       <w:r>
         <w:t xml:space="preserve">y los </w:t>
       </w:r>
@@ -1156,8 +1116,8 @@
         </w:rPr>
         <w:t>ayudantes del coordinador</w:t>
       </w:r>
-      <w:bookmarkEnd w:id="18"/>
       <w:bookmarkEnd w:id="19"/>
+      <w:bookmarkEnd w:id="20"/>
       <w:r>
         <w:t xml:space="preserve">, los </w:t>
       </w:r>
@@ -1209,15 +1169,7 @@
         <w:t>proveedores</w:t>
       </w:r>
       <w:r>
-        <w:t xml:space="preserve"> se realizará mediante correo electrónico, existirá un </w:t>
-      </w:r>
-      <w:proofErr w:type="spellStart"/>
-      <w:r>
-        <w:t>daemon</w:t>
-      </w:r>
-      <w:proofErr w:type="spellEnd"/>
-      <w:r>
-        <w:t xml:space="preserve"> que revise si existen nuevos </w:t>
+        <w:t xml:space="preserve"> se realizará mediante correo electrónico, existirá un daemon que revise si existen nuevos </w:t>
       </w:r>
       <w:r>
         <w:rPr>
@@ -1244,12 +1196,7 @@
         <w:t>proveedores</w:t>
       </w:r>
       <w:r>
-        <w:t xml:space="preserve"> los cuales no serán actores del sistema</w:t>
-      </w:r>
-      <w:bookmarkStart w:id="20" w:name="_GoBack"/>
-      <w:bookmarkEnd w:id="20"/>
-      <w:r>
-        <w:t>.</w:t>
+        <w:t xml:space="preserve"> los cuales no serán actores del sistema.</w:t>
       </w:r>
     </w:p>
     <w:p>
@@ -1275,7 +1222,7 @@
     </w:p>
     <w:p>
       <w:pPr>
-        <w:pStyle w:val="Heading3"/>
+        <w:pStyle w:val="Ttulo3"/>
         <w:jc w:val="both"/>
       </w:pPr>
       <w:bookmarkStart w:id="21" w:name="_Toc527976025"/>
@@ -1291,39 +1238,15 @@
         <w:jc w:val="both"/>
       </w:pPr>
       <w:r>
-        <w:t xml:space="preserve">La aplicación móvil de los clientes será realizada sobre un </w:t>
-      </w:r>
-      <w:proofErr w:type="spellStart"/>
-      <w:r>
-        <w:t>framework</w:t>
-      </w:r>
-      <w:proofErr w:type="spellEnd"/>
-      <w:r>
-        <w:t xml:space="preserve"> multiplataforma llamado </w:t>
-      </w:r>
-      <w:proofErr w:type="spellStart"/>
-      <w:r>
-        <w:t>Ionic</w:t>
-      </w:r>
-      <w:proofErr w:type="spellEnd"/>
-      <w:r>
-        <w:t xml:space="preserve"> 2. Esto permitirá que la aplicación soporte tanto Android como iOS de una forma no nativa, lo cual producirá una experiencia de usuario más pobre comparado con una aplicación nativa, aunque reducirá los costes de producción y mantenimiento pues un mismo código podrá ser portado a ambas plataformas. La aplicación se comunicará de forma directa con la base de datos.</w:t>
-      </w:r>
-    </w:p>
-    <w:p>
-      <w:pPr>
-        <w:jc w:val="both"/>
-      </w:pPr>
-      <w:r>
-        <w:t xml:space="preserve">La nueva base de datos basada en </w:t>
-      </w:r>
-      <w:proofErr w:type="spellStart"/>
-      <w:r>
-        <w:t>postgresSQL</w:t>
-      </w:r>
-      <w:proofErr w:type="spellEnd"/>
-      <w:r>
-        <w:t xml:space="preserve"> correrá sobre el mismo ordenador que en la actualidad la empresa tiene destinado a la base de datos Access. De este modo también se reducen los costes pues no sería necesario hardware adicional.</w:t>
+        <w:t>La aplicación móvil de los clientes será realizada sobre un framework multiplataforma llamado Ionic 2. Esto permitirá que la aplicación soporte tanto Android como iOS de una forma no nativa, lo cual producirá una experiencia de usuario más pobre comparado con una aplicación nativa, aunque reducirá los costes de producción y mantenimiento pues un mismo código podrá ser portado a ambas plataformas. La aplicación se comunicará de forma directa con la base de datos.</w:t>
+      </w:r>
+    </w:p>
+    <w:p>
+      <w:pPr>
+        <w:jc w:val="both"/>
+      </w:pPr>
+      <w:r>
+        <w:t>La nueva base de datos basada en postgresSQL correrá sobre el mismo ordenador que en la actualidad la empresa tiene destinado a la base de datos Access. De este modo también se reducen los costes pues no sería necesario hardware adicional.</w:t>
       </w:r>
     </w:p>
     <w:p>
@@ -1351,7 +1274,7 @@
     </w:p>
     <w:p>
       <w:pPr>
-        <w:pStyle w:val="Heading3"/>
+        <w:pStyle w:val="Ttulo3"/>
         <w:jc w:val="both"/>
       </w:pPr>
       <w:bookmarkStart w:id="24" w:name="_Toc527976026"/>
@@ -1369,31 +1292,15 @@
         <w:jc w:val="both"/>
       </w:pPr>
       <w:r>
-        <w:t xml:space="preserve">La aplicación móvil de los clientes será realizada en el mismo </w:t>
-      </w:r>
-      <w:proofErr w:type="spellStart"/>
-      <w:r>
-        <w:t>framework</w:t>
-      </w:r>
-      <w:proofErr w:type="spellEnd"/>
-      <w:r>
-        <w:t xml:space="preserve"> multiplataforma descrito en la solución de bajo coste.</w:t>
-      </w:r>
-    </w:p>
-    <w:p>
-      <w:pPr>
-        <w:jc w:val="both"/>
-      </w:pPr>
-      <w:r>
-        <w:t xml:space="preserve">El ordenador que la empresa tiene dedicado a la base de datos será equipado con un servidor http Apache2.4 de modo que en él quede almacenado una página web a la que el coordinador técnico, responsable de almacén y ayudantes de almacén se conectarán. Dicho ordenador será mejorado con todo el </w:t>
-      </w:r>
-      <w:proofErr w:type="spellStart"/>
-      <w:r>
-        <w:t>hw</w:t>
-      </w:r>
-      <w:proofErr w:type="spellEnd"/>
-      <w:r>
-        <w:t xml:space="preserve"> adicional que necesite para mantener tanto la página web como la base de datos. Esta opción presenta grandes ventajas sobre la implementación de una aplicación en java ya que permite el acceso al sistema desde cualquier navegador reduciendo costes posibles de mantenimiento y acotando el impacto de las actualizaciones del servido a una simple recarga de la página.</w:t>
+        <w:t>La aplicación móvil de los clientes será realizada en el mismo framework multiplataforma descrito en la solución de bajo coste.</w:t>
+      </w:r>
+    </w:p>
+    <w:p>
+      <w:pPr>
+        <w:jc w:val="both"/>
+      </w:pPr>
+      <w:r>
+        <w:t>El ordenador que la empresa tiene dedicado a la base de datos será equipado con un servidor http Apache2.4 de modo que en él quede almacenado una página web a la que el coordinador técnico, responsable de almacén y ayudantes de almacén se conectarán. Dicho ordenador será mejorado con todo el hw adicional que necesite para mantener tanto la página web como la base de datos. Esta opción presenta grandes ventajas sobre la implementación de una aplicación en java ya que permite el acceso al sistema desde cualquier navegador reduciendo costes posibles de mantenimiento y acotando el impacto de las actualizaciones del servido a una simple recarga de la página.</w:t>
       </w:r>
     </w:p>
     <w:p>
@@ -1411,15 +1318,7 @@
       <w:bookmarkStart w:id="27" w:name="OLE_LINK42"/>
       <w:bookmarkStart w:id="28" w:name="OLE_LINK43"/>
       <w:r>
-        <w:t xml:space="preserve">En esta solución se hará un portado extendido de los datos a la nueva base de dato de </w:t>
-      </w:r>
-      <w:proofErr w:type="spellStart"/>
-      <w:r>
-        <w:t>postgresSQL</w:t>
-      </w:r>
-      <w:proofErr w:type="spellEnd"/>
-      <w:r>
-        <w:t>, este portado extendido comprende incluir todos los datos que hasta ahora tenía la empresa y no solo los mínimos para empezar a funcionar.</w:t>
+        <w:t>En esta solución se hará un portado extendido de los datos a la nueva base de dato de postgresSQL, este portado extendido comprende incluir todos los datos que hasta ahora tenía la empresa y no solo los mínimos para empezar a funcionar.</w:t>
       </w:r>
     </w:p>
     <w:bookmarkEnd w:id="27"/>
@@ -1464,7 +1363,7 @@
     </w:p>
     <w:p>
       <w:pPr>
-        <w:pStyle w:val="Heading3"/>
+        <w:pStyle w:val="Ttulo3"/>
         <w:jc w:val="both"/>
       </w:pPr>
       <w:bookmarkStart w:id="29" w:name="_Toc527976027"/>
@@ -1491,47 +1390,15 @@
         <w:jc w:val="both"/>
       </w:pPr>
       <w:r>
-        <w:t xml:space="preserve">características exclusivas de cada plataforma como </w:t>
-      </w:r>
-      <w:proofErr w:type="spellStart"/>
-      <w:r>
-        <w:t>Siri</w:t>
-      </w:r>
-      <w:proofErr w:type="spellEnd"/>
-      <w:r>
-        <w:t xml:space="preserve"> y </w:t>
-      </w:r>
-      <w:proofErr w:type="spellStart"/>
-      <w:r>
-        <w:t>Shortcuts</w:t>
-      </w:r>
-      <w:proofErr w:type="spellEnd"/>
-      <w:r>
-        <w:t xml:space="preserve"> en iOS y Google </w:t>
-      </w:r>
-      <w:proofErr w:type="spellStart"/>
-      <w:r>
-        <w:t>Asistant</w:t>
-      </w:r>
-      <w:proofErr w:type="spellEnd"/>
-      <w:r>
-        <w:t xml:space="preserve"> en Android buscando mejorar de este modo la experiencia de los usuarios de la aplicación.</w:t>
-      </w:r>
-    </w:p>
-    <w:p>
-      <w:pPr>
-        <w:jc w:val="both"/>
-      </w:pPr>
-      <w:r>
-        <w:t xml:space="preserve">En esta solución se hará un portado extendido de los datos a la nueva base de dato de </w:t>
-      </w:r>
-      <w:proofErr w:type="spellStart"/>
-      <w:r>
-        <w:t>postgresSQL</w:t>
-      </w:r>
-      <w:proofErr w:type="spellEnd"/>
-      <w:r>
-        <w:t>, este portado extendido comprende incluir todos los datos que hasta ahora tenía la empresa y no solo los mínimos para empezar a funcionar.</w:t>
+        <w:t>características exclusivas de cada plataforma como Siri y Shortcuts en iOS y Google Asistant en Android buscando mejorar de este modo la experiencia de los usuarios de la aplicación.</w:t>
+      </w:r>
+    </w:p>
+    <w:p>
+      <w:pPr>
+        <w:jc w:val="both"/>
+      </w:pPr>
+      <w:r>
+        <w:t>En esta solución se hará un portado extendido de los datos a la nueva base de dato de postgresSQL, este portado extendido comprende incluir todos los datos que hasta ahora tenía la empresa y no solo los mínimos para empezar a funcionar.</w:t>
       </w:r>
     </w:p>
     <w:p>
@@ -1544,7 +1411,7 @@
     </w:p>
     <w:p>
       <w:pPr>
-        <w:pStyle w:val="Heading3"/>
+        <w:pStyle w:val="Ttulo3"/>
         <w:jc w:val="both"/>
       </w:pPr>
       <w:bookmarkStart w:id="30" w:name="_Toc527976028"/>
@@ -1600,7 +1467,7 @@
     </w:p>
     <w:p>
       <w:pPr>
-        <w:pStyle w:val="Heading2"/>
+        <w:pStyle w:val="Ttulo2"/>
         <w:jc w:val="both"/>
       </w:pPr>
       <w:bookmarkStart w:id="31" w:name="_Toc527976029"/>
@@ -1614,7 +1481,7 @@
     </w:p>
     <w:p>
       <w:pPr>
-        <w:pStyle w:val="Heading3"/>
+        <w:pStyle w:val="Ttulo3"/>
         <w:jc w:val="both"/>
       </w:pPr>
       <w:bookmarkStart w:id="32" w:name="_Toc527976030"/>
@@ -1686,7 +1553,7 @@
     </w:p>
     <w:p>
       <w:pPr>
-        <w:pStyle w:val="Heading3"/>
+        <w:pStyle w:val="Ttulo3"/>
         <w:jc w:val="both"/>
       </w:pPr>
       <w:bookmarkStart w:id="33" w:name="_Toc527976031"/>
@@ -1837,7 +1704,7 @@
 <w:hdr xmlns:wpc="http://schemas.microsoft.com/office/word/2010/wordprocessingCanvas" xmlns:cx="http://schemas.microsoft.com/office/drawing/2014/chartex" xmlns:cx1="http://schemas.microsoft.com/office/drawing/2015/9/8/chartex" xmlns:cx2="http://schemas.microsoft.com/office/drawing/2015/10/21/chartex" xmlns:cx3="http://schemas.microsoft.com/office/drawing/2016/5/9/chartex" xmlns:cx4="http://schemas.microsoft.com/office/drawing/2016/5/10/chartex" xmlns:cx5="http://schemas.microsoft.com/office/drawing/2016/5/11/chartex" xmlns:cx6="http://schemas.microsoft.com/office/drawing/2016/5/12/chartex" xmlns:cx7="http://schemas.microsoft.com/office/drawing/2016/5/13/chartex" xmlns:cx8="http://schemas.microsoft.com/office/drawing/2016/5/14/chartex" xmlns:mc="http://schemas.openxmlformats.org/markup-compatibility/2006" xmlns:aink="http://schemas.microsoft.com/office/drawing/2016/ink" xmlns:am3d="http://schemas.microsoft.com/office/drawing/2017/model3d" xmlns:o="urn:schemas-microsoft-com:office:office" xmlns:r="http://schemas.openxmlformats.org/officeDocument/2006/relationships" xmlns:m="http://schemas.openxmlformats.org/officeDocument/2006/math" xmlns:v="urn:schemas-microsoft-com:vml" xmlns:wp14="http://schemas.microsoft.com/office/word/2010/wordprocessingDrawing" xmlns:wp="http://schemas.openxmlformats.org/drawingml/2006/wordprocessingDrawing" xmlns:w10="urn:schemas-microsoft-com:office:word" xmlns:w="http://schemas.openxmlformats.org/wordprocessingml/2006/main" xmlns:w14="http://schemas.microsoft.com/office/word/2010/wordml" xmlns:w15="http://schemas.microsoft.com/office/word/2012/wordml" xmlns:w16cid="http://schemas.microsoft.com/office/word/2016/wordml/cid" xmlns:w16se="http://schemas.microsoft.com/office/word/2015/wordml/symex" xmlns:wpg="http://schemas.microsoft.com/office/word/2010/wordprocessingGroup" xmlns:wpi="http://schemas.microsoft.com/office/word/2010/wordprocessingInk" xmlns:wne="http://schemas.microsoft.com/office/word/2006/wordml" xmlns:wps="http://schemas.microsoft.com/office/word/2010/wordprocessingShape" mc:Ignorable="w14 w15 w16se w16cid wp14">
   <w:p>
     <w:pPr>
-      <w:pStyle w:val="Footer"/>
+      <w:pStyle w:val="Piedepgina"/>
     </w:pPr>
     <w:r>
       <w:t>Juan Casado Ballesteros</w:t>
@@ -1845,7 +1712,7 @@
   </w:p>
   <w:p>
     <w:pPr>
-      <w:pStyle w:val="Footer"/>
+      <w:pStyle w:val="Piedepgina"/>
     </w:pPr>
     <w:r>
       <w:t>Miguel Ángel Losada Fernández</w:t>
@@ -1853,7 +1720,7 @@
   </w:p>
   <w:p>
     <w:pPr>
-      <w:pStyle w:val="Footer"/>
+      <w:pStyle w:val="Piedepgina"/>
     </w:pPr>
     <w:r>
       <w:t>Laura Pérez Medeiro</w:t>
@@ -1861,7 +1728,7 @@
   </w:p>
   <w:p>
     <w:pPr>
-      <w:pStyle w:val="Footer"/>
+      <w:pStyle w:val="Piedepgina"/>
     </w:pPr>
     <w:r>
       <w:t>Sergio Sanz Sacristán</w:t>
@@ -1869,7 +1736,7 @@
   </w:p>
   <w:p>
     <w:pPr>
-      <w:pStyle w:val="Header"/>
+      <w:pStyle w:val="Encabezado"/>
     </w:pPr>
   </w:p>
 </w:hdr>
@@ -1884,7 +1751,7 @@
     <w:lvl w:ilvl="0">
       <w:start w:val="1"/>
       <w:numFmt w:val="decimal"/>
-      <w:pStyle w:val="Heading1"/>
+      <w:pStyle w:val="Ttulo1"/>
       <w:lvlText w:val="%1"/>
       <w:lvlJc w:val="left"/>
       <w:pPr>
@@ -1894,7 +1761,7 @@
     <w:lvl w:ilvl="1">
       <w:start w:val="1"/>
       <w:numFmt w:val="decimal"/>
-      <w:pStyle w:val="Heading2"/>
+      <w:pStyle w:val="Ttulo2"/>
       <w:lvlText w:val="%1.%2"/>
       <w:lvlJc w:val="left"/>
       <w:pPr>
@@ -1953,7 +1820,7 @@
     <w:lvl w:ilvl="2">
       <w:start w:val="1"/>
       <w:numFmt w:val="decimal"/>
-      <w:pStyle w:val="Heading3"/>
+      <w:pStyle w:val="Ttulo3"/>
       <w:lvlText w:val="%1.%2.%3"/>
       <w:lvlJc w:val="left"/>
       <w:pPr>
@@ -1963,7 +1830,7 @@
     <w:lvl w:ilvl="3">
       <w:start w:val="1"/>
       <w:numFmt w:val="decimal"/>
-      <w:pStyle w:val="Heading4"/>
+      <w:pStyle w:val="Ttulo4"/>
       <w:lvlText w:val="%1.%2.%3.%4"/>
       <w:lvlJc w:val="left"/>
       <w:pPr>
@@ -1973,7 +1840,7 @@
     <w:lvl w:ilvl="4">
       <w:start w:val="1"/>
       <w:numFmt w:val="decimal"/>
-      <w:pStyle w:val="Heading5"/>
+      <w:pStyle w:val="Ttulo5"/>
       <w:lvlText w:val="%1.%2.%3.%4.%5"/>
       <w:lvlJc w:val="left"/>
       <w:pPr>
@@ -1983,7 +1850,7 @@
     <w:lvl w:ilvl="5">
       <w:start w:val="1"/>
       <w:numFmt w:val="decimal"/>
-      <w:pStyle w:val="Heading6"/>
+      <w:pStyle w:val="Ttulo6"/>
       <w:lvlText w:val="%1.%2.%3.%4.%5.%6"/>
       <w:lvlJc w:val="left"/>
       <w:pPr>
@@ -1993,7 +1860,7 @@
     <w:lvl w:ilvl="6">
       <w:start w:val="1"/>
       <w:numFmt w:val="decimal"/>
-      <w:pStyle w:val="Heading7"/>
+      <w:pStyle w:val="Ttulo7"/>
       <w:lvlText w:val="%1.%2.%3.%4.%5.%6.%7"/>
       <w:lvlJc w:val="left"/>
       <w:pPr>
@@ -2003,7 +1870,7 @@
     <w:lvl w:ilvl="7">
       <w:start w:val="1"/>
       <w:numFmt w:val="decimal"/>
-      <w:pStyle w:val="Heading8"/>
+      <w:pStyle w:val="Ttulo8"/>
       <w:lvlText w:val="%1.%2.%3.%4.%5.%6.%7.%8"/>
       <w:lvlJc w:val="left"/>
       <w:pPr>
@@ -2013,7 +1880,7 @@
     <w:lvl w:ilvl="8">
       <w:start w:val="1"/>
       <w:numFmt w:val="decimal"/>
-      <w:pStyle w:val="Heading9"/>
+      <w:pStyle w:val="Ttulo9"/>
       <w:lvlText w:val="%1.%2.%3.%4.%5.%6.%7.%8.%9"/>
       <w:lvlJc w:val="left"/>
       <w:pPr>
@@ -2666,11 +2533,11 @@
       <w:szCs w:val="21"/>
     </w:rPr>
   </w:style>
-  <w:style w:type="paragraph" w:styleId="Heading1">
+  <w:style w:type="paragraph" w:styleId="Ttulo1">
     <w:name w:val="heading 1"/>
     <w:basedOn w:val="Normal"/>
     <w:next w:val="Normal"/>
-    <w:link w:val="Heading1Char"/>
+    <w:link w:val="Ttulo1Car"/>
     <w:uiPriority w:val="9"/>
     <w:qFormat/>
     <w:rsid w:val="009C15DF"/>
@@ -2693,11 +2560,11 @@
       <w:szCs w:val="36"/>
     </w:rPr>
   </w:style>
-  <w:style w:type="paragraph" w:styleId="Heading2">
+  <w:style w:type="paragraph" w:styleId="Ttulo2">
     <w:name w:val="heading 2"/>
     <w:basedOn w:val="Normal"/>
     <w:next w:val="Normal"/>
-    <w:link w:val="Heading2Char"/>
+    <w:link w:val="Ttulo2Car"/>
     <w:uiPriority w:val="9"/>
     <w:unhideWhenUsed/>
     <w:qFormat/>
@@ -2719,11 +2586,11 @@
       <w:szCs w:val="28"/>
     </w:rPr>
   </w:style>
-  <w:style w:type="paragraph" w:styleId="Heading3">
+  <w:style w:type="paragraph" w:styleId="Ttulo3">
     <w:name w:val="heading 3"/>
     <w:basedOn w:val="Normal"/>
     <w:next w:val="Normal"/>
-    <w:link w:val="Heading3Char"/>
+    <w:link w:val="Ttulo3Car"/>
     <w:uiPriority w:val="9"/>
     <w:unhideWhenUsed/>
     <w:qFormat/>
@@ -2745,11 +2612,11 @@
       <w:szCs w:val="26"/>
     </w:rPr>
   </w:style>
-  <w:style w:type="paragraph" w:styleId="Heading4">
+  <w:style w:type="paragraph" w:styleId="Ttulo4">
     <w:name w:val="heading 4"/>
     <w:basedOn w:val="Normal"/>
     <w:next w:val="Normal"/>
-    <w:link w:val="Heading4Char"/>
+    <w:link w:val="Ttulo4Car"/>
     <w:uiPriority w:val="9"/>
     <w:semiHidden/>
     <w:unhideWhenUsed/>
@@ -2771,11 +2638,11 @@
       <w:szCs w:val="24"/>
     </w:rPr>
   </w:style>
-  <w:style w:type="paragraph" w:styleId="Heading5">
+  <w:style w:type="paragraph" w:styleId="Ttulo5">
     <w:name w:val="heading 5"/>
     <w:basedOn w:val="Normal"/>
     <w:next w:val="Normal"/>
-    <w:link w:val="Heading5Char"/>
+    <w:link w:val="Ttulo5Car"/>
     <w:uiPriority w:val="9"/>
     <w:semiHidden/>
     <w:unhideWhenUsed/>
@@ -2799,11 +2666,11 @@
       <w:szCs w:val="22"/>
     </w:rPr>
   </w:style>
-  <w:style w:type="paragraph" w:styleId="Heading6">
+  <w:style w:type="paragraph" w:styleId="Ttulo6">
     <w:name w:val="heading 6"/>
     <w:basedOn w:val="Normal"/>
     <w:next w:val="Normal"/>
-    <w:link w:val="Heading6Char"/>
+    <w:link w:val="Ttulo6Car"/>
     <w:uiPriority w:val="9"/>
     <w:semiHidden/>
     <w:unhideWhenUsed/>
@@ -2824,11 +2691,11 @@
       <w:color w:val="595959" w:themeColor="text1" w:themeTint="A6"/>
     </w:rPr>
   </w:style>
-  <w:style w:type="paragraph" w:styleId="Heading7">
+  <w:style w:type="paragraph" w:styleId="Ttulo7">
     <w:name w:val="heading 7"/>
     <w:basedOn w:val="Normal"/>
     <w:next w:val="Normal"/>
-    <w:link w:val="Heading7Char"/>
+    <w:link w:val="Ttulo7Car"/>
     <w:uiPriority w:val="9"/>
     <w:semiHidden/>
     <w:unhideWhenUsed/>
@@ -2851,11 +2718,11 @@
       <w:color w:val="595959" w:themeColor="text1" w:themeTint="A6"/>
     </w:rPr>
   </w:style>
-  <w:style w:type="paragraph" w:styleId="Heading8">
+  <w:style w:type="paragraph" w:styleId="Ttulo8">
     <w:name w:val="heading 8"/>
     <w:basedOn w:val="Normal"/>
     <w:next w:val="Normal"/>
-    <w:link w:val="Heading8Char"/>
+    <w:link w:val="Ttulo8Car"/>
     <w:uiPriority w:val="9"/>
     <w:semiHidden/>
     <w:unhideWhenUsed/>
@@ -2877,11 +2744,11 @@
       <w:color w:val="595959" w:themeColor="text1" w:themeTint="A6"/>
     </w:rPr>
   </w:style>
-  <w:style w:type="paragraph" w:styleId="Heading9">
+  <w:style w:type="paragraph" w:styleId="Ttulo9">
     <w:name w:val="heading 9"/>
     <w:basedOn w:val="Normal"/>
     <w:next w:val="Normal"/>
-    <w:link w:val="Heading9Char"/>
+    <w:link w:val="Ttulo9Car"/>
     <w:uiPriority w:val="9"/>
     <w:semiHidden/>
     <w:unhideWhenUsed/>
@@ -2905,13 +2772,13 @@
       <w:color w:val="595959" w:themeColor="text1" w:themeTint="A6"/>
     </w:rPr>
   </w:style>
-  <w:style w:type="character" w:default="1" w:styleId="DefaultParagraphFont">
+  <w:style w:type="character" w:default="1" w:styleId="Fuentedeprrafopredeter">
     <w:name w:val="Default Paragraph Font"/>
     <w:uiPriority w:val="1"/>
     <w:semiHidden/>
     <w:unhideWhenUsed/>
   </w:style>
-  <w:style w:type="table" w:default="1" w:styleId="TableNormal">
+  <w:style w:type="table" w:default="1" w:styleId="Tablanormal">
     <w:name w:val="Normal Table"/>
     <w:uiPriority w:val="99"/>
     <w:semiHidden/>
@@ -2926,16 +2793,16 @@
       </w:tblCellMar>
     </w:tblPr>
   </w:style>
-  <w:style w:type="numbering" w:default="1" w:styleId="NoList">
+  <w:style w:type="numbering" w:default="1" w:styleId="Sinlista">
     <w:name w:val="No List"/>
     <w:uiPriority w:val="99"/>
     <w:semiHidden/>
     <w:unhideWhenUsed/>
   </w:style>
-  <w:style w:type="character" w:customStyle="1" w:styleId="Heading1Char">
-    <w:name w:val="Heading 1 Char"/>
-    <w:basedOn w:val="DefaultParagraphFont"/>
-    <w:link w:val="Heading1"/>
+  <w:style w:type="character" w:customStyle="1" w:styleId="Ttulo1Car">
+    <w:name w:val="Título 1 Car"/>
+    <w:basedOn w:val="Fuentedeprrafopredeter"/>
+    <w:link w:val="Ttulo1"/>
     <w:uiPriority w:val="9"/>
     <w:rsid w:val="009C15DF"/>
     <w:rPr>
@@ -2945,10 +2812,10 @@
       <w:szCs w:val="36"/>
     </w:rPr>
   </w:style>
-  <w:style w:type="character" w:customStyle="1" w:styleId="Heading2Char">
-    <w:name w:val="Heading 2 Char"/>
-    <w:basedOn w:val="DefaultParagraphFont"/>
-    <w:link w:val="Heading2"/>
+  <w:style w:type="character" w:customStyle="1" w:styleId="Ttulo2Car">
+    <w:name w:val="Título 2 Car"/>
+    <w:basedOn w:val="Fuentedeprrafopredeter"/>
+    <w:link w:val="Ttulo2"/>
     <w:uiPriority w:val="9"/>
     <w:rsid w:val="009C15DF"/>
     <w:rPr>
@@ -2958,10 +2825,10 @@
       <w:szCs w:val="28"/>
     </w:rPr>
   </w:style>
-  <w:style w:type="character" w:customStyle="1" w:styleId="Heading3Char">
-    <w:name w:val="Heading 3 Char"/>
-    <w:basedOn w:val="DefaultParagraphFont"/>
-    <w:link w:val="Heading3"/>
+  <w:style w:type="character" w:customStyle="1" w:styleId="Ttulo3Car">
+    <w:name w:val="Título 3 Car"/>
+    <w:basedOn w:val="Fuentedeprrafopredeter"/>
+    <w:link w:val="Ttulo3"/>
     <w:uiPriority w:val="9"/>
     <w:rsid w:val="009C15DF"/>
     <w:rPr>
@@ -2971,10 +2838,10 @@
       <w:szCs w:val="26"/>
     </w:rPr>
   </w:style>
-  <w:style w:type="character" w:customStyle="1" w:styleId="Heading4Char">
-    <w:name w:val="Heading 4 Char"/>
-    <w:basedOn w:val="DefaultParagraphFont"/>
-    <w:link w:val="Heading4"/>
+  <w:style w:type="character" w:customStyle="1" w:styleId="Ttulo4Car">
+    <w:name w:val="Título 4 Car"/>
+    <w:basedOn w:val="Fuentedeprrafopredeter"/>
+    <w:link w:val="Ttulo4"/>
     <w:uiPriority w:val="9"/>
     <w:semiHidden/>
     <w:rsid w:val="009C15DF"/>
@@ -2984,10 +2851,10 @@
       <w:szCs w:val="24"/>
     </w:rPr>
   </w:style>
-  <w:style w:type="character" w:customStyle="1" w:styleId="Heading5Char">
-    <w:name w:val="Heading 5 Char"/>
-    <w:basedOn w:val="DefaultParagraphFont"/>
-    <w:link w:val="Heading5"/>
+  <w:style w:type="character" w:customStyle="1" w:styleId="Ttulo5Car">
+    <w:name w:val="Título 5 Car"/>
+    <w:basedOn w:val="Fuentedeprrafopredeter"/>
+    <w:link w:val="Ttulo5"/>
     <w:uiPriority w:val="9"/>
     <w:semiHidden/>
     <w:rsid w:val="009C15DF"/>
@@ -2997,10 +2864,10 @@
       <w:iCs/>
     </w:rPr>
   </w:style>
-  <w:style w:type="character" w:customStyle="1" w:styleId="Heading6Char">
-    <w:name w:val="Heading 6 Char"/>
-    <w:basedOn w:val="DefaultParagraphFont"/>
-    <w:link w:val="Heading6"/>
+  <w:style w:type="character" w:customStyle="1" w:styleId="Ttulo6Car">
+    <w:name w:val="Título 6 Car"/>
+    <w:basedOn w:val="Fuentedeprrafopredeter"/>
+    <w:link w:val="Ttulo6"/>
     <w:uiPriority w:val="9"/>
     <w:semiHidden/>
     <w:rsid w:val="009C15DF"/>
@@ -3011,10 +2878,10 @@
       <w:szCs w:val="21"/>
     </w:rPr>
   </w:style>
-  <w:style w:type="character" w:customStyle="1" w:styleId="Heading7Char">
-    <w:name w:val="Heading 7 Char"/>
-    <w:basedOn w:val="DefaultParagraphFont"/>
-    <w:link w:val="Heading7"/>
+  <w:style w:type="character" w:customStyle="1" w:styleId="Ttulo7Car">
+    <w:name w:val="Título 7 Car"/>
+    <w:basedOn w:val="Fuentedeprrafopredeter"/>
+    <w:link w:val="Ttulo7"/>
     <w:uiPriority w:val="9"/>
     <w:semiHidden/>
     <w:rsid w:val="009C15DF"/>
@@ -3027,10 +2894,10 @@
       <w:szCs w:val="21"/>
     </w:rPr>
   </w:style>
-  <w:style w:type="character" w:customStyle="1" w:styleId="Heading8Char">
-    <w:name w:val="Heading 8 Char"/>
-    <w:basedOn w:val="DefaultParagraphFont"/>
-    <w:link w:val="Heading8"/>
+  <w:style w:type="character" w:customStyle="1" w:styleId="Ttulo8Car">
+    <w:name w:val="Título 8 Car"/>
+    <w:basedOn w:val="Fuentedeprrafopredeter"/>
+    <w:link w:val="Ttulo8"/>
     <w:uiPriority w:val="9"/>
     <w:semiHidden/>
     <w:rsid w:val="009C15DF"/>
@@ -3042,10 +2909,10 @@
       <w:szCs w:val="21"/>
     </w:rPr>
   </w:style>
-  <w:style w:type="character" w:customStyle="1" w:styleId="Heading9Char">
-    <w:name w:val="Heading 9 Char"/>
-    <w:basedOn w:val="DefaultParagraphFont"/>
-    <w:link w:val="Heading9"/>
+  <w:style w:type="character" w:customStyle="1" w:styleId="Ttulo9Car">
+    <w:name w:val="Título 9 Car"/>
+    <w:basedOn w:val="Fuentedeprrafopredeter"/>
+    <w:link w:val="Ttulo9"/>
     <w:uiPriority w:val="9"/>
     <w:semiHidden/>
     <w:rsid w:val="009C15DF"/>
@@ -3059,7 +2926,7 @@
       <w:szCs w:val="21"/>
     </w:rPr>
   </w:style>
-  <w:style w:type="paragraph" w:styleId="ListParagraph">
+  <w:style w:type="paragraph" w:styleId="Prrafodelista">
     <w:name w:val="List Paragraph"/>
     <w:basedOn w:val="Normal"/>
     <w:uiPriority w:val="34"/>
@@ -3070,10 +2937,10 @@
       <w:contextualSpacing/>
     </w:pPr>
   </w:style>
-  <w:style w:type="paragraph" w:styleId="BalloonText">
+  <w:style w:type="paragraph" w:styleId="Textodeglobo">
     <w:name w:val="Balloon Text"/>
     <w:basedOn w:val="Normal"/>
-    <w:link w:val="BalloonTextChar"/>
+    <w:link w:val="TextodegloboCar"/>
     <w:uiPriority w:val="99"/>
     <w:semiHidden/>
     <w:unhideWhenUsed/>
@@ -3087,10 +2954,10 @@
       <w:szCs w:val="18"/>
     </w:rPr>
   </w:style>
-  <w:style w:type="character" w:customStyle="1" w:styleId="BalloonTextChar">
-    <w:name w:val="Balloon Text Char"/>
-    <w:basedOn w:val="DefaultParagraphFont"/>
-    <w:link w:val="BalloonText"/>
+  <w:style w:type="character" w:customStyle="1" w:styleId="TextodegloboCar">
+    <w:name w:val="Texto de globo Car"/>
+    <w:basedOn w:val="Fuentedeprrafopredeter"/>
+    <w:link w:val="Textodeglobo"/>
     <w:uiPriority w:val="99"/>
     <w:semiHidden/>
     <w:rsid w:val="009C15DF"/>
@@ -3100,10 +2967,10 @@
       <w:szCs w:val="18"/>
     </w:rPr>
   </w:style>
-  <w:style w:type="paragraph" w:styleId="Header">
+  <w:style w:type="paragraph" w:styleId="Encabezado">
     <w:name w:val="header"/>
     <w:basedOn w:val="Normal"/>
-    <w:link w:val="HeaderChar"/>
+    <w:link w:val="EncabezadoCar"/>
     <w:uiPriority w:val="99"/>
     <w:unhideWhenUsed/>
     <w:rsid w:val="00FE6033"/>
@@ -3115,10 +2982,10 @@
       <w:spacing w:after="0" w:line="240" w:lineRule="auto"/>
     </w:pPr>
   </w:style>
-  <w:style w:type="character" w:customStyle="1" w:styleId="HeaderChar">
-    <w:name w:val="Header Char"/>
-    <w:basedOn w:val="DefaultParagraphFont"/>
-    <w:link w:val="Header"/>
+  <w:style w:type="character" w:customStyle="1" w:styleId="EncabezadoCar">
+    <w:name w:val="Encabezado Car"/>
+    <w:basedOn w:val="Fuentedeprrafopredeter"/>
+    <w:link w:val="Encabezado"/>
     <w:uiPriority w:val="99"/>
     <w:rsid w:val="00FE6033"/>
     <w:rPr>
@@ -3127,10 +2994,10 @@
       <w:szCs w:val="21"/>
     </w:rPr>
   </w:style>
-  <w:style w:type="paragraph" w:styleId="Footer">
+  <w:style w:type="paragraph" w:styleId="Piedepgina">
     <w:name w:val="footer"/>
     <w:basedOn w:val="Normal"/>
-    <w:link w:val="FooterChar"/>
+    <w:link w:val="PiedepginaCar"/>
     <w:uiPriority w:val="99"/>
     <w:unhideWhenUsed/>
     <w:rsid w:val="00FE6033"/>
@@ -3142,10 +3009,10 @@
       <w:spacing w:after="0" w:line="240" w:lineRule="auto"/>
     </w:pPr>
   </w:style>
-  <w:style w:type="character" w:customStyle="1" w:styleId="FooterChar">
-    <w:name w:val="Footer Char"/>
-    <w:basedOn w:val="DefaultParagraphFont"/>
-    <w:link w:val="Footer"/>
+  <w:style w:type="character" w:customStyle="1" w:styleId="PiedepginaCar">
+    <w:name w:val="Pie de página Car"/>
+    <w:basedOn w:val="Fuentedeprrafopredeter"/>
+    <w:link w:val="Piedepgina"/>
     <w:uiPriority w:val="99"/>
     <w:rsid w:val="00FE6033"/>
     <w:rPr>
@@ -3457,7 +3324,7 @@
 </file>
 
 <file path=customXml/itemProps1.xml><?xml version="1.0" encoding="utf-8"?>
-<ds:datastoreItem xmlns:ds="http://schemas.openxmlformats.org/officeDocument/2006/customXml" ds:itemID="{DC71BF09-B164-9A44-9BCE-D9D63B2BA2EA}">
+<ds:datastoreItem xmlns:ds="http://schemas.openxmlformats.org/officeDocument/2006/customXml" ds:itemID="{3F9EC7E1-C9B1-4023-8CE5-AF4C318C0FFD}">
   <ds:schemaRefs>
     <ds:schemaRef ds:uri="http://schemas.openxmlformats.org/officeDocument/2006/bibliography"/>
   </ds:schemaRefs>

</xml_diff>